<commit_message>
Corrected error of failing to create a new NodeDataStrings.txt file on creating a new subject
</commit_message>
<xml_diff>
--- a/Logic/Data Structures in NLSProgram.docx
+++ b/Logic/Data Structures in NLSProgram.docx
@@ -64,25 +64,7 @@
           <w:rPr>
             <w:rStyle w:val="Hyperlink"/>
           </w:rPr>
-          <w:t>Hy</w:t>
-        </w:r>
-        <w:r>
-          <w:rPr>
-            <w:rStyle w:val="Hyperlink"/>
-          </w:rPr>
-          <w:t>p</w:t>
-        </w:r>
-        <w:r>
-          <w:rPr>
-            <w:rStyle w:val="Hyperlink"/>
-          </w:rPr>
-          <w:t>e</w:t>
-        </w:r>
-        <w:r>
-          <w:rPr>
-            <w:rStyle w:val="Hyperlink"/>
-          </w:rPr>
-          <w:t>rlinks</w:t>
+          <w:t>Hyperlinks</w:t>
         </w:r>
       </w:hyperlink>
     </w:p>
@@ -97,22 +79,82 @@
           <w:rPr>
             <w:rStyle w:val="Hyperlink"/>
           </w:rPr>
-          <w:t>QA</w:t>
+          <w:t>QAFiles</w:t>
         </w:r>
+        <w:proofErr w:type="spellEnd"/>
+      </w:hyperlink>
+    </w:p>
+    <w:p>
+      <w:pPr>
+        <w:pStyle w:val="NoSpacing"/>
+        <w:ind w:left="576" w:firstLine="288"/>
+      </w:pPr>
+      <w:proofErr w:type="spellStart"/>
+      <w:r>
+        <w:t>QAResults</w:t>
+      </w:r>
+      <w:proofErr w:type="spellEnd"/>
+    </w:p>
+    <w:p>
+      <w:pPr>
+        <w:pStyle w:val="NoSpacing"/>
+        <w:ind w:left="288" w:firstLine="288"/>
+      </w:pPr>
+      <w:r>
+        <w:t>Files</w:t>
+      </w:r>
+    </w:p>
+    <w:p>
+      <w:pPr>
+        <w:pStyle w:val="NoSpacing"/>
+        <w:ind w:left="576" w:firstLine="288"/>
+      </w:pPr>
+      <w:hyperlink w:anchor="ItemCount" w:history="1">
         <w:r>
           <w:rPr>
             <w:rStyle w:val="Hyperlink"/>
           </w:rPr>
-          <w:t>F</w:t>
+          <w:t>ItemCount</w:t>
         </w:r>
+      </w:hyperlink>
+      <w:r>
+        <w:t>.txt</w:t>
+      </w:r>
+    </w:p>
+    <w:p>
+      <w:pPr>
+        <w:pStyle w:val="NoSpacing"/>
+        <w:ind w:left="576" w:firstLine="288"/>
+      </w:pPr>
+      <w:hyperlink w:anchor="NodeDataStrings" w:history="1">
         <w:r>
           <w:rPr>
             <w:rStyle w:val="Hyperlink"/>
           </w:rPr>
-          <w:t>iles</w:t>
+          <w:t>NodeDataStrings</w:t>
         </w:r>
-        <w:proofErr w:type="spellEnd"/>
       </w:hyperlink>
+      <w:r>
+        <w:t>.txt</w:t>
+      </w:r>
+    </w:p>
+    <w:p>
+      <w:pPr>
+        <w:pStyle w:val="NoSpacing"/>
+        <w:ind w:firstLine="288"/>
+      </w:pPr>
+      <w:r>
+        <w:t>Folders and Files in the References Folder</w:t>
+      </w:r>
+    </w:p>
+    <w:p>
+      <w:pPr>
+        <w:pStyle w:val="NoSpacing"/>
+        <w:ind w:left="288" w:firstLine="288"/>
+      </w:pPr>
+      <w:r>
+        <w:t>Folders</w:t>
+      </w:r>
     </w:p>
     <w:p>
       <w:pPr>
@@ -121,9 +163,90 @@
       </w:pPr>
       <w:proofErr w:type="spellStart"/>
       <w:r>
-        <w:t>QAResults</w:t>
-      </w:r>
-      <w:proofErr w:type="spellEnd"/>
+        <w:t>CompositData</w:t>
+      </w:r>
+      <w:proofErr w:type="spellEnd"/>
+    </w:p>
+    <w:p>
+      <w:pPr>
+        <w:pStyle w:val="NoSpacing"/>
+        <w:ind w:left="864" w:firstLine="288"/>
+        <w:rPr>
+          <w:rStyle w:val="Hyperlink"/>
+        </w:rPr>
+      </w:pPr>
+      <w:r>
+        <w:fldChar w:fldCharType="begin"/>
+      </w:r>
+      <w:r>
+        <w:instrText>HYPERLINK  \l "KeyWordsDictionary"</w:instrText>
+      </w:r>
+      <w:r>
+        <w:fldChar w:fldCharType="separate"/>
+      </w:r>
+      <w:r>
+        <w:rPr>
+          <w:rStyle w:val="Hyperlink"/>
+        </w:rPr>
+        <w:t>KeyWordsDictionary.txt</w:t>
+      </w:r>
+    </w:p>
+    <w:bookmarkStart w:id="0" w:name="_Hlk88191280"/>
+    <w:p>
+      <w:pPr>
+        <w:pStyle w:val="NoSpacing"/>
+        <w:ind w:left="864" w:firstLine="288"/>
+      </w:pPr>
+      <w:r>
+        <w:fldChar w:fldCharType="end"/>
+      </w:r>
+      <w:hyperlink w:anchor="ListOfKeyWords" w:history="1">
+        <w:r>
+          <w:rPr>
+            <w:rStyle w:val="Hyperlink"/>
+          </w:rPr>
+          <w:t>ListOfKeyWords.txt</w:t>
+        </w:r>
+      </w:hyperlink>
+    </w:p>
+    <w:bookmarkEnd w:id="0"/>
+    <w:p>
+      <w:pPr>
+        <w:pStyle w:val="NoSpacing"/>
+        <w:ind w:left="576" w:firstLine="288"/>
+      </w:pPr>
+      <w:r>
+        <w:fldChar w:fldCharType="begin"/>
+      </w:r>
+      <w:r>
+        <w:instrText xml:space="preserve"> HYPERLINK  \l "NoteReferenceFiles" </w:instrText>
+      </w:r>
+      <w:r>
+        <w:fldChar w:fldCharType="separate"/>
+      </w:r>
+      <w:proofErr w:type="spellStart"/>
+      <w:r>
+        <w:rPr>
+          <w:rStyle w:val="Hyperlink"/>
+        </w:rPr>
+        <w:t>NoteReferenc</w:t>
+      </w:r>
+      <w:r>
+        <w:rPr>
+          <w:rStyle w:val="Hyperlink"/>
+        </w:rPr>
+        <w:t>e</w:t>
+      </w:r>
+      <w:r>
+        <w:rPr>
+          <w:rStyle w:val="Hyperlink"/>
+        </w:rPr>
+        <w:t>Files</w:t>
+      </w:r>
+      <w:proofErr w:type="spellEnd"/>
+      <w:r>
+        <w:fldChar w:fldCharType="end"/>
+      </w:r>
     </w:p>
     <w:p>
       <w:pPr>
@@ -137,100 +260,289 @@
     <w:p>
       <w:pPr>
         <w:pStyle w:val="NoSpacing"/>
-        <w:ind w:left="576" w:firstLine="288"/>
-      </w:pPr>
-      <w:r>
-        <w:t>ItemCount.txt</w:t>
-      </w:r>
-    </w:p>
-    <w:p>
-      <w:pPr>
-        <w:pStyle w:val="NoSpacing"/>
-        <w:ind w:left="576" w:firstLine="288"/>
-      </w:pPr>
-      <w:r>
-        <w:t>NodeDataStrings.txt</w:t>
-      </w:r>
-    </w:p>
-    <w:p>
-      <w:pPr>
-        <w:pStyle w:val="NoSpacing"/>
-        <w:ind w:firstLine="288"/>
-      </w:pPr>
-      <w:r>
-        <w:t>Folders and Files in the References Folder</w:t>
-      </w:r>
-    </w:p>
-    <w:p>
-      <w:pPr>
-        <w:pStyle w:val="NoSpacing"/>
+      </w:pPr>
+      <w:r>
+        <w:t>-*-*-*-*-*-*-*-*-*-*-*-*-*-*-*-*-*-*-*-*-*-*-*-*-*-*-*-*-*-*-*-*-*-*-*-*-*-*-*-*-*-*-*-*-*-*-</w:t>
+      </w:r>
+    </w:p>
+    <w:p>
+      <w:pPr>
+        <w:pStyle w:val="NoSpacing"/>
+      </w:pPr>
+    </w:p>
+    <w:p>
+      <w:pPr>
+        <w:pStyle w:val="NoSpacing"/>
+      </w:pPr>
+      <w:r>
+        <w:tab/>
+      </w:r>
+      <w:bookmarkStart w:id="1" w:name="DataNodesNoteReferencesFile"/>
+      <w:proofErr w:type="spellStart"/>
+      <w:r>
+        <w:t>DataNodesNoteReferencesFile</w:t>
+      </w:r>
+      <w:bookmarkEnd w:id="1"/>
+      <w:r>
+        <w:t>s</w:t>
+      </w:r>
+      <w:proofErr w:type="spellEnd"/>
+    </w:p>
+    <w:p>
+      <w:pPr>
+        <w:pStyle w:val="NoSpacing"/>
+        <w:ind w:left="576"/>
+      </w:pPr>
+      <w:r>
+        <w:t>Delimiters</w:t>
+      </w:r>
+      <w:r>
+        <w:t>: 1</w:t>
+      </w:r>
+      <w:proofErr w:type="gramStart"/>
+      <w:r>
+        <w:rPr>
+          <w:vertAlign w:val="superscript"/>
+        </w:rPr>
+        <w:t>st</w:t>
+      </w:r>
+      <w:r>
+        <w:t xml:space="preserve"> </w:t>
+      </w:r>
+      <w:r>
+        <w:t xml:space="preserve"> =</w:t>
+      </w:r>
+      <w:proofErr w:type="gramEnd"/>
+      <w:r>
+        <w:t xml:space="preserve"> ^</w:t>
+      </w:r>
+    </w:p>
+    <w:p>
+      <w:pPr>
+        <w:pStyle w:val="NoSpacing"/>
+        <w:ind w:left="576"/>
+        <w:rPr>
+          <w:color w:val="FF0000"/>
+        </w:rPr>
+      </w:pPr>
+      <w:r>
+        <w:t xml:space="preserve">Example = </w:t>
+      </w:r>
+      <w:r>
+        <w:rPr>
+          <w:highlight w:val="yellow"/>
+        </w:rPr>
+        <w:t xml:space="preserve">Ebionites - </w:t>
+      </w:r>
+      <w:proofErr w:type="spellStart"/>
+      <w:r>
+        <w:rPr>
+          <w:highlight w:val="yellow"/>
+        </w:rPr>
+        <w:t>Wikipedia</w:t>
+      </w:r>
+      <w:r>
+        <w:t>^</w:t>
+      </w:r>
+      <w:r>
+        <w:rPr>
+          <w:color w:val="FF0000"/>
+        </w:rPr>
+        <w:t>A</w:t>
+      </w:r>
+      <w:proofErr w:type="spellEnd"/>
+    </w:p>
+    <w:p>
+      <w:pPr>
         <w:ind w:left="288" w:firstLine="288"/>
       </w:pPr>
       <w:r>
-        <w:t>Folders</w:t>
-      </w:r>
-    </w:p>
-    <w:p>
-      <w:pPr>
-        <w:pStyle w:val="NoSpacing"/>
-        <w:ind w:left="576" w:firstLine="288"/>
-      </w:pPr>
-      <w:proofErr w:type="spellStart"/>
-      <w:r>
-        <w:t>CompositData</w:t>
-      </w:r>
-      <w:proofErr w:type="spellEnd"/>
-    </w:p>
-    <w:p>
-      <w:pPr>
-        <w:pStyle w:val="NoSpacing"/>
-        <w:ind w:left="864" w:firstLine="288"/>
-      </w:pPr>
-      <w:r>
-        <w:t>KeyWordsDictionary.txt</w:t>
-      </w:r>
-    </w:p>
-    <w:p>
-      <w:pPr>
-        <w:pStyle w:val="NoSpacing"/>
-        <w:ind w:left="864" w:firstLine="288"/>
-      </w:pPr>
-      <w:r>
-        <w:t>ListOfKeyWords.txt</w:t>
-      </w:r>
-    </w:p>
-    <w:p>
-      <w:pPr>
-        <w:pStyle w:val="NoSpacing"/>
-        <w:ind w:left="576" w:firstLine="288"/>
-      </w:pPr>
+        <w:t>Items</w:t>
+      </w:r>
+    </w:p>
+    <w:p>
+      <w:pPr>
+        <w:ind w:left="288" w:firstLine="288"/>
+      </w:pPr>
+      <w:r>
+        <w:t>Example</w:t>
+      </w:r>
+      <w:r>
+        <w:t xml:space="preserve"> </w:t>
+      </w:r>
+      <w:r>
+        <w:rPr>
+          <w:rFonts w:ascii="Lucida Console" w:hAnsi="Lucida Console" w:cs="Lucida Console"/>
+          <w:color w:val="00B050"/>
+          <w:sz w:val="20"/>
+          <w:szCs w:val="20"/>
+        </w:rPr>
+        <w:t xml:space="preserve">Notes on Ehrman Chapter 24 </w:t>
+      </w:r>
+      <w:r>
+        <w:rPr>
+          <w:rFonts w:ascii="Lucida Console" w:hAnsi="Lucida Console" w:cs="Lucida Console"/>
+          <w:sz w:val="20"/>
+          <w:szCs w:val="20"/>
+        </w:rPr>
+        <w:t>^BR</w:t>
+      </w:r>
+    </w:p>
+    <w:p>
+      <w:pPr>
+        <w:pStyle w:val="NoSpacing"/>
+        <w:ind w:left="864"/>
+      </w:pPr>
+      <w:r>
+        <w:t>0</w:t>
+      </w:r>
+      <w:r>
+        <w:t xml:space="preserve">. </w:t>
+      </w:r>
+      <w:r>
+        <w:t>The</w:t>
+      </w:r>
+      <w:r>
+        <w:t xml:space="preserve"> </w:t>
+      </w:r>
+      <w:proofErr w:type="spellStart"/>
+      <w:proofErr w:type="gramStart"/>
+      <w:r>
+        <w:rPr>
+          <w:color w:val="00B050"/>
+        </w:rPr>
+        <w:t>NoteName</w:t>
+      </w:r>
+      <w:proofErr w:type="spellEnd"/>
+      <w:r>
+        <w:t xml:space="preserve"> </w:t>
+      </w:r>
+      <w:r>
+        <w:t>,</w:t>
+      </w:r>
+      <w:proofErr w:type="gramEnd"/>
+      <w:r>
+        <w:t xml:space="preserve"> which is also the Name item in </w:t>
+      </w:r>
+      <w:r>
+        <w:t xml:space="preserve"> of File in the </w:t>
+      </w:r>
+      <w:r>
+        <w:t xml:space="preserve">‘References’ </w:t>
+      </w:r>
       <w:proofErr w:type="spellStart"/>
       <w:r>
         <w:t>NoteReferenceFiles</w:t>
       </w:r>
       <w:proofErr w:type="spellEnd"/>
-    </w:p>
-    <w:p>
-      <w:pPr>
-        <w:pStyle w:val="NoSpacing"/>
-        <w:ind w:left="288" w:firstLine="288"/>
-      </w:pPr>
-      <w:r>
-        <w:t>Files</w:t>
-      </w:r>
-    </w:p>
-    <w:p>
-      <w:pPr>
-        <w:pStyle w:val="NoSpacing"/>
-      </w:pPr>
-      <w:r>
-        <w:t>-*-*-*-*-*-*-*-*-*-*-*-*-*-*-*-*-*-*-*-*-*-*-*-*-*-*-*-*-*-*-*-*-*-*-*-*-*-*-*-*-*-*-*-*-*-*-</w:t>
-      </w:r>
-    </w:p>
-    <w:p>
-      <w:pPr>
-        <w:pStyle w:val="NoSpacing"/>
-      </w:pPr>
+      <w:r>
+        <w:t xml:space="preserve"> folder</w:t>
+      </w:r>
+    </w:p>
+    <w:p>
+      <w:pPr>
+        <w:pStyle w:val="NoSpacing"/>
+        <w:ind w:left="1440"/>
+      </w:pPr>
+      <w:proofErr w:type="gramStart"/>
+      <w:r>
+        <w:t>i.e.</w:t>
+      </w:r>
+      <w:proofErr w:type="gramEnd"/>
+      <w:r>
+        <w:t xml:space="preserve"> </w:t>
+      </w:r>
+      <w:r>
+        <w:t>C:\Users\Owner\OneDrive\Documents\Learning\Religion\ReligionReferences\NoteReferenceFiles</w:t>
+      </w:r>
+      <w:r>
+        <w:t>\</w:t>
+      </w:r>
+      <w:r>
+        <w:rPr>
+          <w:color w:val="FF0000"/>
+        </w:rPr>
+        <w:t>A.</w:t>
+      </w:r>
+      <w:r>
+        <w:rPr>
+          <w:color w:val="FF0000"/>
+        </w:rPr>
+        <w:t>Txt</w:t>
+      </w:r>
+      <w:r>
+        <w:rPr>
+          <w:color w:val="FF0000"/>
+        </w:rPr>
+        <w:t xml:space="preserve"> </w:t>
+      </w:r>
+      <w:r>
+        <w:t>=</w:t>
+      </w:r>
+    </w:p>
+    <w:p>
+      <w:pPr>
+        <w:pStyle w:val="NoSpacing"/>
+        <w:ind w:left="1728"/>
+      </w:pPr>
+      <w:r>
+        <w:rPr>
+          <w:sz w:val="16"/>
+          <w:szCs w:val="16"/>
+          <w:highlight w:val="yellow"/>
+        </w:rPr>
+        <w:t>Ebionites – Wikipedia</w:t>
+      </w:r>
+      <w:r>
+        <w:rPr>
+          <w:sz w:val="16"/>
+          <w:szCs w:val="16"/>
+        </w:rPr>
+        <w:t xml:space="preserve"> ^C:\Users\Owner\OneDrive\Documents\Learning\Religion\Christianity\Groups\Ebionites.docx^^</w:t>
+      </w:r>
+      <w:proofErr w:type="gramStart"/>
+      <w:r>
+        <w:rPr>
+          <w:sz w:val="16"/>
+          <w:szCs w:val="16"/>
+        </w:rPr>
+        <w:t>Ebionites;Jewish</w:t>
+      </w:r>
+      <w:proofErr w:type="gramEnd"/>
+      <w:r>
+        <w:rPr>
+          <w:sz w:val="16"/>
+          <w:szCs w:val="16"/>
+        </w:rPr>
+        <w:t xml:space="preserve"> C</w:t>
+      </w:r>
+      <w:r>
+        <w:t xml:space="preserve">hristian </w:t>
+      </w:r>
+      <w:proofErr w:type="spellStart"/>
+      <w:r>
+        <w:t>Adoptionists;Gospel</w:t>
+      </w:r>
+      <w:proofErr w:type="spellEnd"/>
+      <w:r>
+        <w:t xml:space="preserve"> of the </w:t>
+      </w:r>
+      <w:proofErr w:type="spellStart"/>
+      <w:r>
+        <w:t>Ebionites;James</w:t>
+      </w:r>
+      <w:proofErr w:type="spellEnd"/>
+      <w:r>
+        <w:t xml:space="preserve"> the </w:t>
+      </w:r>
+      <w:proofErr w:type="spellStart"/>
+      <w:r>
+        <w:t>Just;Christology;Gospel</w:t>
+      </w:r>
+      <w:proofErr w:type="spellEnd"/>
+      <w:r>
+        <w:t xml:space="preserve"> of the Ebionites;</w:t>
+      </w:r>
     </w:p>
     <w:p>
       <w:pPr>
@@ -239,303 +551,32 @@
       <w:r>
         <w:tab/>
       </w:r>
-      <w:bookmarkStart w:id="0" w:name="DataNodesNoteReferencesFile"/>
-      <w:proofErr w:type="spellStart"/>
-      <w:r>
-        <w:t>DataNodesNoteReferencesFile</w:t>
-      </w:r>
-      <w:bookmarkEnd w:id="0"/>
-      <w:r>
-        <w:t>s</w:t>
-      </w:r>
-      <w:proofErr w:type="spellEnd"/>
-    </w:p>
-    <w:p>
-      <w:pPr>
-        <w:pStyle w:val="NoSpacing"/>
-        <w:ind w:left="576"/>
-      </w:pPr>
-      <w:r>
-        <w:t>Delimiters</w:t>
-      </w:r>
-      <w:r>
-        <w:t>: 1</w:t>
+      <w:r>
+        <w:tab/>
+      </w:r>
+      <w:r>
+        <w:tab/>
+      </w:r>
+      <w:r>
+        <w:t>1</w:t>
+      </w:r>
+      <w:r>
+        <w:t xml:space="preserve">. </w:t>
+      </w:r>
+      <w:r>
+        <w:t xml:space="preserve">The </w:t>
+      </w:r>
+      <w:r>
+        <w:t>name of the Note Reference File in Base 26 (</w:t>
       </w:r>
       <w:proofErr w:type="gramStart"/>
       <w:r>
-        <w:rPr>
-          <w:vertAlign w:val="superscript"/>
-        </w:rPr>
-        <w:t>st</w:t>
-      </w:r>
-      <w:r>
-        <w:t xml:space="preserve"> </w:t>
-      </w:r>
-      <w:r>
-        <w:t xml:space="preserve"> =</w:t>
+        <w:t>i.e.</w:t>
       </w:r>
       <w:proofErr w:type="gramEnd"/>
       <w:r>
-        <w:t xml:space="preserve"> ^</w:t>
-      </w:r>
-    </w:p>
-    <w:p>
-      <w:pPr>
-        <w:pStyle w:val="NoSpacing"/>
-        <w:ind w:left="576"/>
-        <w:rPr>
-          <w:color w:val="FF0000"/>
-        </w:rPr>
-      </w:pPr>
-      <w:r>
-        <w:t xml:space="preserve">Example = </w:t>
-      </w:r>
-      <w:r>
-        <w:rPr>
-          <w:highlight w:val="yellow"/>
-        </w:rPr>
-        <w:t xml:space="preserve">Ebionites - </w:t>
-      </w:r>
-      <w:proofErr w:type="spellStart"/>
-      <w:r>
-        <w:rPr>
-          <w:highlight w:val="yellow"/>
-        </w:rPr>
-        <w:t>Wikipedia</w:t>
-      </w:r>
-      <w:r>
-        <w:t>^</w:t>
-      </w:r>
-      <w:r>
-        <w:rPr>
-          <w:color w:val="FF0000"/>
-        </w:rPr>
-        <w:t>A</w:t>
-      </w:r>
-      <w:proofErr w:type="spellEnd"/>
-    </w:p>
-    <w:p>
-      <w:pPr>
-        <w:ind w:left="288" w:firstLine="288"/>
-      </w:pPr>
-      <w:r>
-        <w:t>Items</w:t>
-      </w:r>
-    </w:p>
-    <w:p>
-      <w:pPr>
-        <w:pStyle w:val="NoSpacing"/>
-        <w:ind w:left="864"/>
-      </w:pPr>
-      <w:r>
-        <w:t xml:space="preserve">0. </w:t>
-      </w:r>
-      <w:r>
-        <w:t>The</w:t>
-      </w:r>
-      <w:r>
-        <w:t xml:space="preserve"> Keyword</w:t>
-      </w:r>
-      <w:r>
-        <w:t xml:space="preserve">, which is also the Name item </w:t>
-      </w:r>
-      <w:proofErr w:type="gramStart"/>
-      <w:r>
-        <w:t xml:space="preserve">in </w:t>
-      </w:r>
-      <w:r>
-        <w:t xml:space="preserve"> of</w:t>
-      </w:r>
-      <w:proofErr w:type="gramEnd"/>
-      <w:r>
-        <w:t xml:space="preserve"> File in the </w:t>
-      </w:r>
-      <w:r>
-        <w:t xml:space="preserve">‘References’ </w:t>
-      </w:r>
-      <w:proofErr w:type="spellStart"/>
-      <w:r>
-        <w:t>NoteReferenceFiles</w:t>
-      </w:r>
-      <w:proofErr w:type="spellEnd"/>
-      <w:r>
-        <w:t xml:space="preserve"> folder</w:t>
-      </w:r>
-    </w:p>
-    <w:p>
-      <w:pPr>
-        <w:pStyle w:val="NoSpacing"/>
-        <w:ind w:left="1440"/>
-      </w:pPr>
-      <w:proofErr w:type="gramStart"/>
-      <w:r>
-        <w:t>i.e.</w:t>
-      </w:r>
-      <w:proofErr w:type="gramEnd"/>
-      <w:r>
-        <w:t xml:space="preserve"> </w:t>
-      </w:r>
-      <w:r>
-        <w:t>C:\Users\Owner\OneDrive\Documents\Learning\Religion\ReligionReferences\NoteReferenceFiles</w:t>
-      </w:r>
-      <w:r>
-        <w:t>\</w:t>
-      </w:r>
-      <w:r>
-        <w:rPr>
-          <w:color w:val="FF0000"/>
-        </w:rPr>
-        <w:t>A.</w:t>
-      </w:r>
-      <w:r>
-        <w:rPr>
-          <w:color w:val="FF0000"/>
-        </w:rPr>
-        <w:t>Txt</w:t>
-      </w:r>
-      <w:r>
-        <w:rPr>
-          <w:color w:val="FF0000"/>
-        </w:rPr>
-        <w:t xml:space="preserve"> </w:t>
-      </w:r>
-      <w:r>
-        <w:t>=</w:t>
-      </w:r>
-    </w:p>
-    <w:p>
-      <w:pPr>
-        <w:pStyle w:val="NoSpacing"/>
-        <w:ind w:left="1728"/>
-      </w:pPr>
-      <w:r>
-        <w:rPr>
-          <w:sz w:val="16"/>
-          <w:szCs w:val="16"/>
-          <w:highlight w:val="yellow"/>
-        </w:rPr>
-        <w:t xml:space="preserve">Ebionites </w:t>
-      </w:r>
-      <w:r>
-        <w:rPr>
-          <w:sz w:val="16"/>
-          <w:szCs w:val="16"/>
-          <w:highlight w:val="yellow"/>
-        </w:rPr>
-        <w:t>–</w:t>
-      </w:r>
-      <w:r>
-        <w:rPr>
-          <w:sz w:val="16"/>
-          <w:szCs w:val="16"/>
-          <w:highlight w:val="yellow"/>
-        </w:rPr>
-        <w:t xml:space="preserve"> Wikipedia</w:t>
-      </w:r>
-      <w:r>
-        <w:rPr>
-          <w:sz w:val="16"/>
-          <w:szCs w:val="16"/>
-        </w:rPr>
-        <w:t xml:space="preserve"> </w:t>
-      </w:r>
-      <w:r>
-        <w:rPr>
-          <w:sz w:val="16"/>
-          <w:szCs w:val="16"/>
-        </w:rPr>
-        <w:t>^C:\Users\Owner\OneDrive\Documents\Learning\Religion\Christianity\Groups\Ebionites.docx^^</w:t>
-      </w:r>
-      <w:proofErr w:type="gramStart"/>
-      <w:r>
-        <w:rPr>
-          <w:sz w:val="16"/>
-          <w:szCs w:val="16"/>
-        </w:rPr>
-        <w:t>Ebionites;Jewish</w:t>
-      </w:r>
-      <w:proofErr w:type="gramEnd"/>
-      <w:r>
-        <w:rPr>
-          <w:sz w:val="16"/>
-          <w:szCs w:val="16"/>
-        </w:rPr>
-        <w:t xml:space="preserve"> C</w:t>
-      </w:r>
-      <w:r>
-        <w:t xml:space="preserve">hristian </w:t>
-      </w:r>
-      <w:proofErr w:type="spellStart"/>
-      <w:r>
-        <w:t>Adoptionists;Gospel</w:t>
-      </w:r>
-      <w:proofErr w:type="spellEnd"/>
-      <w:r>
-        <w:t xml:space="preserve"> of the </w:t>
-      </w:r>
-      <w:proofErr w:type="spellStart"/>
-      <w:r>
-        <w:t>Ebionites;James</w:t>
-      </w:r>
-      <w:proofErr w:type="spellEnd"/>
-      <w:r>
-        <w:t xml:space="preserve"> the </w:t>
-      </w:r>
-      <w:proofErr w:type="spellStart"/>
-      <w:r>
-        <w:t>Just;Christology;Gospel</w:t>
-      </w:r>
-      <w:proofErr w:type="spellEnd"/>
-      <w:r>
-        <w:t xml:space="preserve"> of the Ebionites;</w:t>
-      </w:r>
-    </w:p>
-    <w:p>
-      <w:pPr>
-        <w:pStyle w:val="NoSpacing"/>
-      </w:pPr>
-      <w:r>
-        <w:tab/>
-      </w:r>
-      <w:r>
-        <w:tab/>
-      </w:r>
-      <w:r>
-        <w:tab/>
-        <w:t xml:space="preserve">1. </w:t>
-      </w:r>
-      <w:r>
-        <w:t xml:space="preserve">The </w:t>
-      </w:r>
-      <w:r>
-        <w:t>name of the Note Reference File in Base 26 (</w:t>
-      </w:r>
-      <w:proofErr w:type="gramStart"/>
-      <w:r>
-        <w:t>i.e.</w:t>
-      </w:r>
-      <w:proofErr w:type="gramEnd"/>
-      <w:r>
         <w:t xml:space="preserve"> A.txt, B.txt …)</w:t>
       </w:r>
-    </w:p>
-    <w:p>
-      <w:pPr>
-        <w:pStyle w:val="NoSpacing"/>
-      </w:pPr>
-    </w:p>
-    <w:p>
-      <w:pPr>
-        <w:pStyle w:val="NoSpacing"/>
-      </w:pPr>
-      <w:r>
-        <w:t>- - - - - - - - - - -</w:t>
-      </w:r>
-    </w:p>
-    <w:p>
-      <w:pPr>
-        <w:pStyle w:val="NoSpacing"/>
-      </w:pPr>
     </w:p>
     <w:p>
       <w:pPr>
@@ -543,18 +584,240 @@
         <w:rPr>
           <w:b/>
           <w:bCs/>
-        </w:rPr>
-      </w:pPr>
-      <w:bookmarkStart w:id="1" w:name="Hyperlinks"/>
+          <w:color w:val="FF0000"/>
+        </w:rPr>
+      </w:pPr>
       <w:r>
         <w:rPr>
           <w:b/>
           <w:bCs/>
+          <w:color w:val="FF0000"/>
+        </w:rPr>
+        <w:t>NOTE: If you change the name of</w:t>
+      </w:r>
+      <w:r>
+        <w:rPr>
+          <w:b/>
+          <w:bCs/>
+          <w:color w:val="FF0000"/>
+        </w:rPr>
+        <w:t xml:space="preserve"> </w:t>
+      </w:r>
+      <w:proofErr w:type="spellStart"/>
+      <w:r>
+        <w:rPr>
+          <w:b/>
+          <w:bCs/>
+          <w:color w:val="FF0000"/>
+        </w:rPr>
+        <w:t>NoteName</w:t>
+      </w:r>
+      <w:proofErr w:type="spellEnd"/>
+      <w:r>
+        <w:rPr>
+          <w:b/>
+          <w:bCs/>
+          <w:color w:val="FF0000"/>
+        </w:rPr>
+        <w:t xml:space="preserve">   in </w:t>
+      </w:r>
+      <w:r>
+        <w:rPr>
+          <w:b/>
+          <w:bCs/>
+          <w:color w:val="FF0000"/>
+        </w:rPr>
+        <w:t xml:space="preserve">the </w:t>
+      </w:r>
+      <w:proofErr w:type="spellStart"/>
+      <w:r>
+        <w:rPr>
+          <w:b/>
+          <w:bCs/>
+          <w:color w:val="FF0000"/>
+        </w:rPr>
+        <w:t>DataNodesNoteReferencesFiles</w:t>
+      </w:r>
+      <w:proofErr w:type="spellEnd"/>
+      <w:r>
+        <w:rPr>
+          <w:b/>
+          <w:bCs/>
+          <w:color w:val="FF0000"/>
+        </w:rPr>
+        <w:t xml:space="preserve"> text </w:t>
+      </w:r>
+      <w:proofErr w:type="gramStart"/>
+      <w:r>
+        <w:rPr>
+          <w:b/>
+          <w:bCs/>
+          <w:color w:val="FF0000"/>
+        </w:rPr>
+        <w:t xml:space="preserve">file </w:t>
+      </w:r>
+      <w:r>
+        <w:rPr>
+          <w:b/>
+          <w:bCs/>
+          <w:color w:val="FF0000"/>
+        </w:rPr>
+        <w:t xml:space="preserve"> you</w:t>
+      </w:r>
+      <w:proofErr w:type="gramEnd"/>
+      <w:r>
+        <w:rPr>
+          <w:b/>
+          <w:bCs/>
+          <w:color w:val="FF0000"/>
+        </w:rPr>
+        <w:t xml:space="preserve"> must also change it to the same new name in the</w:t>
+      </w:r>
+      <w:r>
+        <w:rPr>
+          <w:b/>
+          <w:bCs/>
+          <w:color w:val="FF0000"/>
+        </w:rPr>
+        <w:t xml:space="preserve"> </w:t>
+      </w:r>
+      <w:proofErr w:type="spellStart"/>
+      <w:r>
+        <w:rPr>
+          <w:b/>
+          <w:bCs/>
+          <w:color w:val="FF0000"/>
+        </w:rPr>
+        <w:t>NoteReferenceFiles</w:t>
+      </w:r>
+      <w:proofErr w:type="spellEnd"/>
+      <w:r>
+        <w:rPr>
+          <w:b/>
+          <w:bCs/>
+          <w:color w:val="FF0000"/>
+        </w:rPr>
+        <w:t xml:space="preserve"> </w:t>
+      </w:r>
+      <w:r>
+        <w:rPr>
+          <w:b/>
+          <w:bCs/>
+          <w:color w:val="FF0000"/>
+        </w:rPr>
+        <w:t>text file</w:t>
+      </w:r>
+      <w:r>
+        <w:rPr>
+          <w:b/>
+          <w:bCs/>
+          <w:color w:val="FF0000"/>
+        </w:rPr>
+        <w:t>.</w:t>
+      </w:r>
+    </w:p>
+    <w:p>
+      <w:pPr>
+        <w:pStyle w:val="NoSpacing"/>
+      </w:pPr>
+    </w:p>
+    <w:p>
+      <w:pPr>
+        <w:pStyle w:val="NoSpacing"/>
+      </w:pPr>
+      <w:r>
+        <w:t>- - - - - - - - - - -</w:t>
+      </w:r>
+    </w:p>
+    <w:p>
+      <w:pPr>
+        <w:pStyle w:val="NoSpacing"/>
+      </w:pPr>
+    </w:p>
+    <w:p>
+      <w:pPr>
+        <w:pStyle w:val="NoSpacing"/>
+        <w:rPr>
+          <w:b/>
+          <w:bCs/>
+        </w:rPr>
+      </w:pPr>
+      <w:bookmarkStart w:id="2" w:name="Hyperlinks"/>
+      <w:r>
+        <w:rPr>
+          <w:b/>
+          <w:bCs/>
         </w:rPr>
         <w:t>Hyperlinks</w:t>
       </w:r>
-    </w:p>
-    <w:bookmarkEnd w:id="1"/>
+      <w:r>
+        <w:rPr>
+          <w:b/>
+          <w:bCs/>
+        </w:rPr>
+        <w:t xml:space="preserve"> Folder</w:t>
+      </w:r>
+    </w:p>
+    <w:p>
+      <w:pPr>
+        <w:pStyle w:val="NoSpacing"/>
+        <w:ind w:left="288"/>
+      </w:pPr>
+      <w:r>
+        <w:t>Each file in this folder has its name created from the</w:t>
+      </w:r>
+      <w:r>
+        <w:t xml:space="preserve"> Node ID of the subject node that created it. Each line in the file represents a separate hyperlink</w:t>
+      </w:r>
+    </w:p>
+    <w:p>
+      <w:pPr>
+        <w:autoSpaceDE w:val="0"/>
+        <w:autoSpaceDN w:val="0"/>
+        <w:adjustRightInd w:val="0"/>
+        <w:spacing w:after="0" w:line="240" w:lineRule="auto"/>
+        <w:rPr>
+          <w:rFonts w:ascii="Lucida Console" w:hAnsi="Lucida Console" w:cs="Lucida Console"/>
+          <w:sz w:val="20"/>
+          <w:szCs w:val="20"/>
+        </w:rPr>
+      </w:pPr>
+      <w:r>
+        <w:rPr>
+          <w:b/>
+          <w:bCs/>
+        </w:rPr>
+        <w:t xml:space="preserve">Example: </w:t>
+      </w:r>
+      <w:r>
+        <w:rPr>
+          <w:rFonts w:ascii="Lucida Console" w:hAnsi="Lucida Console" w:cs="Lucida Console"/>
+          <w:color w:val="FFC000"/>
+          <w:sz w:val="20"/>
+          <w:szCs w:val="20"/>
+        </w:rPr>
+        <w:t xml:space="preserve">Questions from Ehrman Chapter 24 </w:t>
+      </w:r>
+      <w:r>
+        <w:rPr>
+          <w:rFonts w:ascii="Lucida Console" w:hAnsi="Lucida Console" w:cs="Lucida Console"/>
+          <w:sz w:val="20"/>
+          <w:szCs w:val="20"/>
+        </w:rPr>
+        <w:t>- Early Christian Self-Definition C24_S01^C:\Users\Owner\OneDrive\Documents\Learning\Religion\Christianity\Writings\New Testament\Bart Ehrman - The New Testament Notes and Questions\Chapter 24 Christians and Jews - Hebrews, Barnabas, and Later Anti-Jewish Literature.docx^Word^C24_S01</w:t>
+      </w:r>
+    </w:p>
+    <w:p>
+      <w:pPr>
+        <w:pStyle w:val="NoSpacing"/>
+        <w:ind w:left="576"/>
+        <w:rPr>
+          <w:b/>
+          <w:bCs/>
+        </w:rPr>
+      </w:pPr>
+    </w:p>
+    <w:bookmarkEnd w:id="2"/>
     <w:p>
       <w:pPr>
         <w:pStyle w:val="NoSpacing"/>
@@ -1031,6 +1294,11 @@
       <w:pPr>
         <w:pStyle w:val="NoSpacing"/>
       </w:pPr>
+    </w:p>
+    <w:p>
+      <w:pPr>
+        <w:pStyle w:val="NoSpacing"/>
+      </w:pPr>
       <w:r>
         <w:t>- - - - - - - - - - -</w:t>
       </w:r>
@@ -1043,17 +1311,28 @@
     <w:p>
       <w:pPr>
         <w:pStyle w:val="NoSpacing"/>
-      </w:pPr>
-      <w:bookmarkStart w:id="2" w:name="QAFiles"/>
-      <w:proofErr w:type="spellStart"/>
-      <w:r>
         <w:rPr>
           <w:b/>
           <w:bCs/>
         </w:rPr>
+      </w:pPr>
+      <w:bookmarkStart w:id="3" w:name="QAFiles"/>
+      <w:proofErr w:type="spellStart"/>
+      <w:r>
+        <w:rPr>
+          <w:b/>
+          <w:bCs/>
+        </w:rPr>
         <w:t>QAFiles</w:t>
       </w:r>
       <w:proofErr w:type="spellEnd"/>
+      <w:r>
+        <w:rPr>
+          <w:b/>
+          <w:bCs/>
+        </w:rPr>
+        <w:t xml:space="preserve"> Folder</w:t>
+      </w:r>
     </w:p>
     <w:p>
       <w:pPr>
@@ -1061,6 +1340,26 @@
         <w:ind w:left="288"/>
       </w:pPr>
       <w:r>
+        <w:t xml:space="preserve">All the files in this folder are names seriatim with numbers, </w:t>
+      </w:r>
+      <w:proofErr w:type="gramStart"/>
+      <w:r>
+        <w:t>i.e.</w:t>
+      </w:r>
+      <w:proofErr w:type="gramEnd"/>
+      <w:r>
+        <w:t xml:space="preserve"> 2.txt…</w:t>
+      </w:r>
+      <w:r>
+        <w:t>54.txt</w:t>
+      </w:r>
+    </w:p>
+    <w:p>
+      <w:pPr>
+        <w:pStyle w:val="NoSpacing"/>
+        <w:ind w:left="288"/>
+      </w:pPr>
+      <w:r>
         <w:t>Delimiters</w:t>
       </w:r>
       <w:r>
@@ -1090,10 +1389,7 @@
         <w:ind w:left="288"/>
       </w:pPr>
       <w:r>
-        <w:t>Structure:</w:t>
-      </w:r>
-      <w:r>
-        <w:t xml:space="preserve"> </w:t>
+        <w:t xml:space="preserve">Structure: </w:t>
       </w:r>
       <w:r>
         <w:t xml:space="preserve">Each line represents a </w:t>
@@ -1268,7 +1564,7 @@
         <w:pStyle w:val="NoSpacing"/>
       </w:pPr>
     </w:p>
-    <w:bookmarkEnd w:id="2"/>
+    <w:bookmarkEnd w:id="3"/>
     <w:p>
       <w:pPr>
         <w:pStyle w:val="NoSpacing"/>
@@ -1284,6 +1580,7 @@
       </w:pPr>
       <w:proofErr w:type="spellStart"/>
       <w:r>
+        <w:lastRenderedPageBreak/>
         <w:t>QAResults</w:t>
       </w:r>
       <w:proofErr w:type="spellEnd"/>
@@ -1299,10 +1596,69 @@
     <w:p>
       <w:pPr>
         <w:pStyle w:val="NoSpacing"/>
-        <w:ind w:left="576" w:firstLine="288"/>
-      </w:pPr>
-      <w:r>
-        <w:t>ItemCount.txt</w:t>
+      </w:pPr>
+      <w:bookmarkStart w:id="4" w:name="ItemCount"/>
+      <w:r>
+        <w:t>ItemCount</w:t>
+      </w:r>
+      <w:bookmarkEnd w:id="4"/>
+      <w:r>
+        <w:t>.txt</w:t>
+      </w:r>
+    </w:p>
+    <w:p>
+      <w:pPr>
+        <w:pStyle w:val="NoSpacing"/>
+        <w:ind w:left="288"/>
+      </w:pPr>
+      <w:r>
+        <w:t xml:space="preserve">The </w:t>
+      </w:r>
+      <w:proofErr w:type="spellStart"/>
+      <w:r>
+        <w:t>ItemCount</w:t>
+      </w:r>
+      <w:proofErr w:type="spellEnd"/>
+      <w:r>
+        <w:t xml:space="preserve"> is the number of items already created</w:t>
+      </w:r>
+      <w:r>
+        <w:t xml:space="preserve">. Because the first item created will have and </w:t>
+      </w:r>
+      <w:r>
+        <w:t xml:space="preserve">Node </w:t>
+      </w:r>
+      <w:r>
+        <w:rPr>
+          <w:highlight w:val="magenta"/>
+        </w:rPr>
+        <w:t>ID</w:t>
+      </w:r>
+      <w:r>
+        <w:t xml:space="preserve"> </w:t>
+      </w:r>
+      <w:r>
+        <w:t xml:space="preserve">of </w:t>
+      </w:r>
+      <w:r>
+        <w:t xml:space="preserve">0, then the current value of the </w:t>
+      </w:r>
+      <w:proofErr w:type="spellStart"/>
+      <w:r>
+        <w:t>ItemCount</w:t>
+      </w:r>
+      <w:proofErr w:type="spellEnd"/>
+      <w:r>
+        <w:t xml:space="preserve"> is used to create the </w:t>
+      </w:r>
+      <w:r>
+        <w:t xml:space="preserve">Node </w:t>
+      </w:r>
+      <w:r>
+        <w:rPr>
+          <w:highlight w:val="magenta"/>
+        </w:rPr>
+        <w:t>ID</w:t>
       </w:r>
     </w:p>
     <w:p>
@@ -1317,9 +1673,1071 @@
       <w:pPr>
         <w:pStyle w:val="NoSpacing"/>
       </w:pPr>
-      <w:r>
-        <w:t>NodeDataStrings.txt</w:t>
-      </w:r>
+      <w:bookmarkStart w:id="5" w:name="NodeDataStrings"/>
+      <w:r>
+        <w:t>NodeDataStrings</w:t>
+      </w:r>
+      <w:bookmarkEnd w:id="5"/>
+      <w:r>
+        <w:t>.txt</w:t>
+      </w:r>
+    </w:p>
+    <w:p>
+      <w:pPr>
+        <w:pStyle w:val="NoSpacing"/>
+      </w:pPr>
+      <w:r>
+        <w:tab/>
+        <w:t>Example</w:t>
+      </w:r>
+    </w:p>
+    <w:p>
+      <w:pPr>
+        <w:pStyle w:val="NoSpacing"/>
+        <w:ind w:left="576"/>
+        <w:rPr>
+          <w:rFonts w:asciiTheme="minorHAnsi" w:hAnsiTheme="minorHAnsi" w:cstheme="minorHAnsi"/>
+          <w:sz w:val="16"/>
+          <w:szCs w:val="16"/>
+        </w:rPr>
+      </w:pPr>
+      <w:r>
+        <w:rPr>
+          <w:rFonts w:asciiTheme="minorHAnsi" w:hAnsiTheme="minorHAnsi" w:cstheme="minorHAnsi"/>
+          <w:sz w:val="16"/>
+          <w:szCs w:val="16"/>
+        </w:rPr>
+        <w:t>ɀ+ ɀRootɀ*ɀ0ɀ6ɀfalse</w:t>
+      </w:r>
+    </w:p>
+    <w:p>
+      <w:pPr>
+        <w:pStyle w:val="NoSpacing"/>
+        <w:ind w:left="576"/>
+        <w:rPr>
+          <w:rFonts w:asciiTheme="minorHAnsi" w:hAnsiTheme="minorHAnsi" w:cstheme="minorHAnsi"/>
+          <w:sz w:val="16"/>
+          <w:szCs w:val="16"/>
+        </w:rPr>
+      </w:pPr>
+      <w:r>
+        <w:rPr>
+          <w:rFonts w:asciiTheme="minorHAnsi" w:hAnsiTheme="minorHAnsi" w:cstheme="minorHAnsi"/>
+          <w:sz w:val="16"/>
+          <w:szCs w:val="16"/>
+        </w:rPr>
+        <w:t xml:space="preserve">   ɀ+ ɀs1ɀ*0ɀ1ɀ3ɀfalse</w:t>
+      </w:r>
+    </w:p>
+    <w:p>
+      <w:pPr>
+        <w:pStyle w:val="NoSpacing"/>
+        <w:ind w:left="576"/>
+        <w:rPr>
+          <w:rFonts w:asciiTheme="minorHAnsi" w:hAnsiTheme="minorHAnsi" w:cstheme="minorHAnsi"/>
+          <w:sz w:val="16"/>
+          <w:szCs w:val="16"/>
+        </w:rPr>
+      </w:pPr>
+      <w:r>
+        <w:rPr>
+          <w:rFonts w:asciiTheme="minorHAnsi" w:hAnsiTheme="minorHAnsi" w:cstheme="minorHAnsi"/>
+          <w:sz w:val="16"/>
+          <w:szCs w:val="16"/>
+        </w:rPr>
+        <w:t xml:space="preserve">   ɀ+ ɀs2ɀ*1ɀ2ɀ2ɀfalse</w:t>
+      </w:r>
+    </w:p>
+    <w:p>
+      <w:pPr>
+        <w:pStyle w:val="NoSpacing"/>
+        <w:ind w:left="576"/>
+        <w:rPr>
+          <w:rFonts w:asciiTheme="minorHAnsi" w:hAnsiTheme="minorHAnsi" w:cstheme="minorHAnsi"/>
+          <w:sz w:val="16"/>
+          <w:szCs w:val="16"/>
+        </w:rPr>
+      </w:pPr>
+      <w:r>
+        <w:rPr>
+          <w:rFonts w:asciiTheme="minorHAnsi" w:hAnsiTheme="minorHAnsi" w:cstheme="minorHAnsi"/>
+          <w:sz w:val="16"/>
+          <w:szCs w:val="16"/>
+        </w:rPr>
+        <w:t xml:space="preserve">   ɀ+ ɀs3ɀ*2ɀ3ɀ2ɀfalse</w:t>
+      </w:r>
+    </w:p>
+    <w:p>
+      <w:pPr>
+        <w:pStyle w:val="NoSpacing"/>
+        <w:ind w:left="576"/>
+        <w:rPr>
+          <w:rFonts w:asciiTheme="minorHAnsi" w:hAnsiTheme="minorHAnsi" w:cstheme="minorHAnsi"/>
+          <w:sz w:val="16"/>
+          <w:szCs w:val="16"/>
+        </w:rPr>
+      </w:pPr>
+      <w:r>
+        <w:rPr>
+          <w:rFonts w:asciiTheme="minorHAnsi" w:hAnsiTheme="minorHAnsi" w:cstheme="minorHAnsi"/>
+          <w:sz w:val="16"/>
+          <w:szCs w:val="16"/>
+        </w:rPr>
+        <w:t xml:space="preserve">      ɀ+ ɀs11ɀ*00ɀ4ɀ1ɀfalse</w:t>
+      </w:r>
+    </w:p>
+    <w:p>
+      <w:pPr>
+        <w:pStyle w:val="NoSpacing"/>
+        <w:ind w:left="576"/>
+        <w:rPr>
+          <w:rFonts w:asciiTheme="minorHAnsi" w:hAnsiTheme="minorHAnsi" w:cstheme="minorHAnsi"/>
+          <w:sz w:val="16"/>
+          <w:szCs w:val="16"/>
+        </w:rPr>
+      </w:pPr>
+      <w:r>
+        <w:rPr>
+          <w:rFonts w:asciiTheme="minorHAnsi" w:hAnsiTheme="minorHAnsi" w:cstheme="minorHAnsi"/>
+          <w:sz w:val="16"/>
+          <w:szCs w:val="16"/>
+        </w:rPr>
+        <w:t xml:space="preserve">      ɀ- ɀs21ɀ*10ɀ5ɀ0ɀfalse</w:t>
+      </w:r>
+    </w:p>
+    <w:p>
+      <w:pPr>
+        <w:pStyle w:val="NoSpacing"/>
+        <w:ind w:left="576"/>
+        <w:rPr>
+          <w:rFonts w:asciiTheme="minorHAnsi" w:hAnsiTheme="minorHAnsi" w:cstheme="minorHAnsi"/>
+          <w:sz w:val="16"/>
+          <w:szCs w:val="16"/>
+        </w:rPr>
+      </w:pPr>
+      <w:r>
+        <w:rPr>
+          <w:rFonts w:asciiTheme="minorHAnsi" w:hAnsiTheme="minorHAnsi" w:cstheme="minorHAnsi"/>
+          <w:sz w:val="16"/>
+          <w:szCs w:val="16"/>
+        </w:rPr>
+        <w:t xml:space="preserve">      ɀ- ɀs31ɀ*20ɀ6ɀ0ɀfalse</w:t>
+      </w:r>
+    </w:p>
+    <w:p>
+      <w:pPr>
+        <w:pStyle w:val="NoSpacing"/>
+        <w:ind w:left="576"/>
+        <w:rPr>
+          <w:rFonts w:asciiTheme="minorHAnsi" w:hAnsiTheme="minorHAnsi" w:cstheme="minorHAnsi"/>
+          <w:sz w:val="16"/>
+          <w:szCs w:val="16"/>
+        </w:rPr>
+      </w:pPr>
+      <w:r>
+        <w:rPr>
+          <w:rFonts w:asciiTheme="minorHAnsi" w:hAnsiTheme="minorHAnsi" w:cstheme="minorHAnsi"/>
+          <w:sz w:val="16"/>
+          <w:szCs w:val="16"/>
+        </w:rPr>
+        <w:t xml:space="preserve">      ɀ- ɀs12ɀ*01ɀ7ɀ0ɀfalse</w:t>
+      </w:r>
+    </w:p>
+    <w:p>
+      <w:pPr>
+        <w:pStyle w:val="NoSpacing"/>
+        <w:ind w:left="576"/>
+        <w:rPr>
+          <w:rFonts w:asciiTheme="minorHAnsi" w:hAnsiTheme="minorHAnsi" w:cstheme="minorHAnsi"/>
+          <w:sz w:val="16"/>
+          <w:szCs w:val="16"/>
+        </w:rPr>
+      </w:pPr>
+      <w:r>
+        <w:rPr>
+          <w:rFonts w:asciiTheme="minorHAnsi" w:hAnsiTheme="minorHAnsi" w:cstheme="minorHAnsi"/>
+          <w:sz w:val="16"/>
+          <w:szCs w:val="16"/>
+        </w:rPr>
+        <w:t xml:space="preserve">      ɀ- ɀs22ɀ*11ɀ8ɀ0ɀfalse</w:t>
+      </w:r>
+    </w:p>
+    <w:p>
+      <w:pPr>
+        <w:pStyle w:val="NoSpacing"/>
+        <w:ind w:left="576"/>
+        <w:rPr>
+          <w:rFonts w:asciiTheme="minorHAnsi" w:hAnsiTheme="minorHAnsi" w:cstheme="minorHAnsi"/>
+          <w:sz w:val="16"/>
+          <w:szCs w:val="16"/>
+        </w:rPr>
+      </w:pPr>
+      <w:r>
+        <w:rPr>
+          <w:rFonts w:asciiTheme="minorHAnsi" w:hAnsiTheme="minorHAnsi" w:cstheme="minorHAnsi"/>
+          <w:sz w:val="16"/>
+          <w:szCs w:val="16"/>
+        </w:rPr>
+        <w:t xml:space="preserve">         ɀT ɀs11Tɀ*000ɀ10ɀ0ɀfalse</w:t>
+      </w:r>
+    </w:p>
+    <w:p>
+      <w:pPr>
+        <w:pStyle w:val="NoSpacing"/>
+        <w:ind w:left="576"/>
+        <w:rPr>
+          <w:rFonts w:asciiTheme="minorHAnsi" w:hAnsiTheme="minorHAnsi" w:cstheme="minorHAnsi"/>
+          <w:sz w:val="16"/>
+          <w:szCs w:val="16"/>
+        </w:rPr>
+      </w:pPr>
+      <w:r>
+        <w:rPr>
+          <w:rFonts w:asciiTheme="minorHAnsi" w:hAnsiTheme="minorHAnsi" w:cstheme="minorHAnsi"/>
+          <w:sz w:val="16"/>
+          <w:szCs w:val="16"/>
+        </w:rPr>
+        <w:t xml:space="preserve">   ɀ+ ɀs4ɀ*3ɀ13ɀ4ɀfalse</w:t>
+      </w:r>
+    </w:p>
+    <w:p>
+      <w:pPr>
+        <w:pStyle w:val="NoSpacing"/>
+        <w:ind w:left="576"/>
+        <w:rPr>
+          <w:rFonts w:asciiTheme="minorHAnsi" w:hAnsiTheme="minorHAnsi" w:cstheme="minorHAnsi"/>
+          <w:sz w:val="16"/>
+          <w:szCs w:val="16"/>
+        </w:rPr>
+      </w:pPr>
+      <w:r>
+        <w:rPr>
+          <w:rFonts w:asciiTheme="minorHAnsi" w:hAnsiTheme="minorHAnsi" w:cstheme="minorHAnsi"/>
+          <w:sz w:val="16"/>
+          <w:szCs w:val="16"/>
+        </w:rPr>
+        <w:t xml:space="preserve">      ɀ- ɀs41ɀ*30ɀ14ɀ0ɀfalse</w:t>
+      </w:r>
+    </w:p>
+    <w:p>
+      <w:pPr>
+        <w:pStyle w:val="NoSpacing"/>
+        <w:ind w:left="576"/>
+        <w:rPr>
+          <w:rFonts w:asciiTheme="minorHAnsi" w:hAnsiTheme="minorHAnsi" w:cstheme="minorHAnsi"/>
+          <w:sz w:val="16"/>
+          <w:szCs w:val="16"/>
+        </w:rPr>
+      </w:pPr>
+      <w:r>
+        <w:rPr>
+          <w:rFonts w:asciiTheme="minorHAnsi" w:hAnsiTheme="minorHAnsi" w:cstheme="minorHAnsi"/>
+          <w:sz w:val="16"/>
+          <w:szCs w:val="16"/>
+        </w:rPr>
+        <w:t xml:space="preserve">      ɀ+ ɀs42ɀ*31ɀ15ɀ3ɀfalse</w:t>
+      </w:r>
+    </w:p>
+    <w:p>
+      <w:pPr>
+        <w:pStyle w:val="NoSpacing"/>
+        <w:ind w:left="576"/>
+        <w:rPr>
+          <w:rFonts w:asciiTheme="minorHAnsi" w:hAnsiTheme="minorHAnsi" w:cstheme="minorHAnsi"/>
+          <w:sz w:val="16"/>
+          <w:szCs w:val="16"/>
+        </w:rPr>
+      </w:pPr>
+      <w:r>
+        <w:rPr>
+          <w:rFonts w:asciiTheme="minorHAnsi" w:hAnsiTheme="minorHAnsi" w:cstheme="minorHAnsi"/>
+          <w:sz w:val="16"/>
+          <w:szCs w:val="16"/>
+        </w:rPr>
+        <w:t xml:space="preserve">      ɀ- ɀs43ɀ*32ɀ16ɀ0ɀfalse</w:t>
+      </w:r>
+    </w:p>
+    <w:p>
+      <w:pPr>
+        <w:pStyle w:val="NoSpacing"/>
+        <w:ind w:left="576"/>
+        <w:rPr>
+          <w:rFonts w:asciiTheme="minorHAnsi" w:hAnsiTheme="minorHAnsi" w:cstheme="minorHAnsi"/>
+          <w:sz w:val="16"/>
+          <w:szCs w:val="16"/>
+        </w:rPr>
+      </w:pPr>
+      <w:r>
+        <w:rPr>
+          <w:rFonts w:asciiTheme="minorHAnsi" w:hAnsiTheme="minorHAnsi" w:cstheme="minorHAnsi"/>
+          <w:sz w:val="16"/>
+          <w:szCs w:val="16"/>
+        </w:rPr>
+        <w:t xml:space="preserve">      ɀ+ ɀs44ɀ*33ɀ17ɀ1ɀfalse</w:t>
+      </w:r>
+    </w:p>
+    <w:p>
+      <w:pPr>
+        <w:pStyle w:val="NoSpacing"/>
+        <w:ind w:left="576"/>
+        <w:rPr>
+          <w:rFonts w:asciiTheme="minorHAnsi" w:hAnsiTheme="minorHAnsi" w:cstheme="minorHAnsi"/>
+          <w:sz w:val="16"/>
+          <w:szCs w:val="16"/>
+        </w:rPr>
+      </w:pPr>
+      <w:r>
+        <w:rPr>
+          <w:rFonts w:asciiTheme="minorHAnsi" w:hAnsiTheme="minorHAnsi" w:cstheme="minorHAnsi"/>
+          <w:sz w:val="16"/>
+          <w:szCs w:val="16"/>
+        </w:rPr>
+        <w:t xml:space="preserve">         ɀ- ɀs421ɀ*310ɀ18ɀ0ɀfalse</w:t>
+      </w:r>
+    </w:p>
+    <w:p>
+      <w:pPr>
+        <w:pStyle w:val="NoSpacing"/>
+        <w:ind w:left="576"/>
+        <w:rPr>
+          <w:rFonts w:asciiTheme="minorHAnsi" w:hAnsiTheme="minorHAnsi" w:cstheme="minorHAnsi"/>
+          <w:sz w:val="16"/>
+          <w:szCs w:val="16"/>
+        </w:rPr>
+      </w:pPr>
+      <w:r>
+        <w:rPr>
+          <w:rFonts w:asciiTheme="minorHAnsi" w:hAnsiTheme="minorHAnsi" w:cstheme="minorHAnsi"/>
+          <w:sz w:val="16"/>
+          <w:szCs w:val="16"/>
+        </w:rPr>
+        <w:t xml:space="preserve">         ɀ+ ɀs422ɀ*311ɀ19ɀ2ɀfalse</w:t>
+      </w:r>
+    </w:p>
+    <w:p>
+      <w:pPr>
+        <w:pStyle w:val="NoSpacing"/>
+        <w:ind w:left="576"/>
+        <w:rPr>
+          <w:rFonts w:asciiTheme="minorHAnsi" w:hAnsiTheme="minorHAnsi" w:cstheme="minorHAnsi"/>
+          <w:sz w:val="16"/>
+          <w:szCs w:val="16"/>
+        </w:rPr>
+      </w:pPr>
+      <w:r>
+        <w:rPr>
+          <w:rFonts w:asciiTheme="minorHAnsi" w:hAnsiTheme="minorHAnsi" w:cstheme="minorHAnsi"/>
+          <w:sz w:val="16"/>
+          <w:szCs w:val="16"/>
+        </w:rPr>
+        <w:t xml:space="preserve">         ɀ- ɀs423ɀ*312ɀ20ɀ0ɀfalse</w:t>
+      </w:r>
+    </w:p>
+    <w:p>
+      <w:pPr>
+        <w:pStyle w:val="NoSpacing"/>
+        <w:ind w:left="576"/>
+        <w:rPr>
+          <w:rFonts w:asciiTheme="minorHAnsi" w:hAnsiTheme="minorHAnsi" w:cstheme="minorHAnsi"/>
+          <w:sz w:val="16"/>
+          <w:szCs w:val="16"/>
+        </w:rPr>
+      </w:pPr>
+      <w:r>
+        <w:rPr>
+          <w:rFonts w:asciiTheme="minorHAnsi" w:hAnsiTheme="minorHAnsi" w:cstheme="minorHAnsi"/>
+          <w:sz w:val="16"/>
+          <w:szCs w:val="16"/>
+        </w:rPr>
+        <w:t xml:space="preserve">            ɀ- ɀs4221ɀ*3110ɀ21ɀ0ɀfalse</w:t>
+      </w:r>
+    </w:p>
+    <w:p>
+      <w:pPr>
+        <w:pStyle w:val="NoSpacing"/>
+        <w:ind w:left="576"/>
+        <w:rPr>
+          <w:rFonts w:asciiTheme="minorHAnsi" w:hAnsiTheme="minorHAnsi" w:cstheme="minorHAnsi"/>
+          <w:sz w:val="16"/>
+          <w:szCs w:val="16"/>
+        </w:rPr>
+      </w:pPr>
+      <w:r>
+        <w:rPr>
+          <w:rFonts w:asciiTheme="minorHAnsi" w:hAnsiTheme="minorHAnsi" w:cstheme="minorHAnsi"/>
+          <w:sz w:val="16"/>
+          <w:szCs w:val="16"/>
+        </w:rPr>
+        <w:t xml:space="preserve">            ɀ- ɀs4222ɀ*3111ɀ22ɀ0ɀfalse</w:t>
+      </w:r>
+    </w:p>
+    <w:p>
+      <w:pPr>
+        <w:pStyle w:val="NoSpacing"/>
+        <w:ind w:left="576"/>
+        <w:rPr>
+          <w:rFonts w:asciiTheme="minorHAnsi" w:hAnsiTheme="minorHAnsi" w:cstheme="minorHAnsi"/>
+          <w:sz w:val="16"/>
+          <w:szCs w:val="16"/>
+        </w:rPr>
+      </w:pPr>
+      <w:r>
+        <w:rPr>
+          <w:rFonts w:asciiTheme="minorHAnsi" w:hAnsiTheme="minorHAnsi" w:cstheme="minorHAnsi"/>
+          <w:sz w:val="16"/>
+          <w:szCs w:val="16"/>
+        </w:rPr>
+        <w:t xml:space="preserve">         ɀ- ɀs441ɀ*330ɀ23ɀ0ɀfalse</w:t>
+      </w:r>
+    </w:p>
+    <w:p>
+      <w:pPr>
+        <w:pStyle w:val="NoSpacing"/>
+        <w:ind w:left="576"/>
+        <w:rPr>
+          <w:rFonts w:asciiTheme="minorHAnsi" w:hAnsiTheme="minorHAnsi" w:cstheme="minorHAnsi"/>
+          <w:sz w:val="16"/>
+          <w:szCs w:val="16"/>
+        </w:rPr>
+      </w:pPr>
+      <w:r>
+        <w:rPr>
+          <w:rFonts w:asciiTheme="minorHAnsi" w:hAnsiTheme="minorHAnsi" w:cstheme="minorHAnsi"/>
+          <w:sz w:val="16"/>
+          <w:szCs w:val="16"/>
+        </w:rPr>
+        <w:t xml:space="preserve">   ɀ- ɀs5ɀ*5ɀ24ɀ0ɀfalse</w:t>
+      </w:r>
+    </w:p>
+    <w:p>
+      <w:pPr>
+        <w:pStyle w:val="NoSpacing"/>
+      </w:pPr>
+    </w:p>
+    <w:p>
+      <w:pPr>
+        <w:pStyle w:val="NoSpacing"/>
+        <w:ind w:left="576"/>
+      </w:pPr>
+      <w:r>
+        <w:t xml:space="preserve">Each line of this txt file is added when ever a new subject node is created. </w:t>
+      </w:r>
+      <w:r>
+        <w:t>Although they appear</w:t>
+      </w:r>
+      <w:r>
+        <w:t xml:space="preserve"> to be ordered by level, they are not.</w:t>
+      </w:r>
+      <w:r>
+        <w:t xml:space="preserve"> </w:t>
+      </w:r>
+      <w:r>
+        <w:t xml:space="preserve">The true ordering is by the </w:t>
+      </w:r>
+      <w:proofErr w:type="spellStart"/>
+      <w:r>
+        <w:t>NodeLevelName</w:t>
+      </w:r>
+      <w:proofErr w:type="spellEnd"/>
+      <w:r>
+        <w:t xml:space="preserve"> which is item 3.</w:t>
+      </w:r>
+      <w:r>
+        <w:t xml:space="preserve"> For example the second </w:t>
+      </w:r>
+      <w:proofErr w:type="gramStart"/>
+      <w:r>
+        <w:t xml:space="preserve">line </w:t>
+      </w:r>
+      <w:r>
+        <w:t xml:space="preserve"> ‘</w:t>
+      </w:r>
+      <w:proofErr w:type="gramEnd"/>
+      <w:r>
+        <w:rPr>
+          <w:rFonts w:asciiTheme="minorHAnsi" w:hAnsiTheme="minorHAnsi" w:cstheme="minorHAnsi"/>
+          <w:sz w:val="16"/>
+          <w:szCs w:val="16"/>
+        </w:rPr>
+        <w:t xml:space="preserve">   ɀ+ ɀs1ɀ</w:t>
+      </w:r>
+      <w:r>
+        <w:rPr>
+          <w:rFonts w:asciiTheme="minorHAnsi" w:hAnsiTheme="minorHAnsi" w:cstheme="minorHAnsi"/>
+          <w:color w:val="FF0000"/>
+          <w:sz w:val="16"/>
+          <w:szCs w:val="16"/>
+        </w:rPr>
+        <w:t>*0</w:t>
+      </w:r>
+      <w:r>
+        <w:rPr>
+          <w:rFonts w:asciiTheme="minorHAnsi" w:hAnsiTheme="minorHAnsi" w:cstheme="minorHAnsi"/>
+          <w:sz w:val="16"/>
+          <w:szCs w:val="16"/>
+        </w:rPr>
+        <w:t>ɀ1ɀ3ɀfalse</w:t>
+      </w:r>
+      <w:r>
+        <w:t xml:space="preserve">’  is followed by </w:t>
+      </w:r>
+      <w:r>
+        <w:t xml:space="preserve"> ‘</w:t>
+      </w:r>
+      <w:r>
+        <w:rPr>
+          <w:rFonts w:asciiTheme="minorHAnsi" w:hAnsiTheme="minorHAnsi" w:cstheme="minorHAnsi"/>
+          <w:sz w:val="16"/>
+          <w:szCs w:val="16"/>
+        </w:rPr>
+        <w:t xml:space="preserve">      ɀ- ɀs22ɀ</w:t>
+      </w:r>
+      <w:r>
+        <w:rPr>
+          <w:rFonts w:asciiTheme="minorHAnsi" w:hAnsiTheme="minorHAnsi" w:cstheme="minorHAnsi"/>
+          <w:color w:val="FF0000"/>
+          <w:sz w:val="16"/>
+          <w:szCs w:val="16"/>
+        </w:rPr>
+        <w:t>*1</w:t>
+      </w:r>
+      <w:r>
+        <w:rPr>
+          <w:rFonts w:asciiTheme="minorHAnsi" w:hAnsiTheme="minorHAnsi" w:cstheme="minorHAnsi"/>
+          <w:sz w:val="16"/>
+          <w:szCs w:val="16"/>
+        </w:rPr>
+        <w:t>1ɀ8ɀ0ɀfalse</w:t>
+      </w:r>
+      <w:r>
+        <w:t xml:space="preserve">’  its true child is actually </w:t>
+      </w:r>
+      <w:r>
+        <w:t xml:space="preserve">on </w:t>
+      </w:r>
+      <w:r>
+        <w:t xml:space="preserve">line </w:t>
+      </w:r>
+      <w:r>
+        <w:t xml:space="preserve">5 </w:t>
+      </w:r>
+      <w:r>
+        <w:t>‘</w:t>
+      </w:r>
+      <w:r>
+        <w:rPr>
+          <w:rFonts w:asciiTheme="minorHAnsi" w:hAnsiTheme="minorHAnsi" w:cstheme="minorHAnsi"/>
+          <w:sz w:val="16"/>
+          <w:szCs w:val="16"/>
+        </w:rPr>
+        <w:t xml:space="preserve">      ɀ+ ɀs11ɀ</w:t>
+      </w:r>
+      <w:r>
+        <w:rPr>
+          <w:rFonts w:asciiTheme="minorHAnsi" w:hAnsiTheme="minorHAnsi" w:cstheme="minorHAnsi"/>
+          <w:color w:val="FF0000"/>
+          <w:sz w:val="16"/>
+          <w:szCs w:val="16"/>
+        </w:rPr>
+        <w:t>*00</w:t>
+      </w:r>
+      <w:r>
+        <w:rPr>
+          <w:rFonts w:asciiTheme="minorHAnsi" w:hAnsiTheme="minorHAnsi" w:cstheme="minorHAnsi"/>
+          <w:sz w:val="16"/>
+          <w:szCs w:val="16"/>
+        </w:rPr>
+        <w:t>ɀ4ɀ1ɀfalse</w:t>
+      </w:r>
+      <w:r>
+        <w:t>’</w:t>
+      </w:r>
+      <w:r>
+        <w:t xml:space="preserve">, as indicated by the node level name which is </w:t>
+      </w:r>
+      <w:r>
+        <w:t xml:space="preserve">created from the parent’s </w:t>
+      </w:r>
+      <w:proofErr w:type="spellStart"/>
+      <w:r>
+        <w:t>NodeLevelName</w:t>
+      </w:r>
+      <w:proofErr w:type="spellEnd"/>
+      <w:r>
+        <w:t xml:space="preserve"> (i.e. </w:t>
+      </w:r>
+      <w:r>
+        <w:t>*0) and the current node’s child number (i.e. 0).</w:t>
+      </w:r>
+    </w:p>
+    <w:p>
+      <w:pPr>
+        <w:pStyle w:val="NoSpacing"/>
+        <w:ind w:left="576"/>
+      </w:pPr>
+    </w:p>
+    <w:p>
+      <w:pPr>
+        <w:pStyle w:val="NoSpacing"/>
+        <w:ind w:left="576"/>
+      </w:pPr>
+    </w:p>
+    <w:tbl>
+      <w:tblPr>
+        <w:tblStyle w:val="TableGrid"/>
+        <w:tblW w:w="0" w:type="auto"/>
+        <w:tblInd w:w="576" w:type="dxa"/>
+        <w:tblLook w:val="04A0" w:firstRow="1" w:lastRow="0" w:firstColumn="1" w:lastColumn="0" w:noHBand="0" w:noVBand="1"/>
+      </w:tblPr>
+      <w:tblGrid>
+        <w:gridCol w:w="1563"/>
+        <w:gridCol w:w="456"/>
+        <w:gridCol w:w="1309"/>
+        <w:gridCol w:w="1856"/>
+        <w:gridCol w:w="470"/>
+        <w:gridCol w:w="723"/>
+        <w:gridCol w:w="1630"/>
+      </w:tblGrid>
+      <w:tr>
+        <w:tc>
+          <w:tcPr>
+            <w:tcW w:w="0" w:type="auto"/>
+          </w:tcPr>
+          <w:p>
+            <w:pPr>
+              <w:pStyle w:val="NoSpacing"/>
+            </w:pPr>
+            <w:proofErr w:type="spellStart"/>
+            <w:r>
+              <w:t>LeadingChars</w:t>
+            </w:r>
+            <w:proofErr w:type="spellEnd"/>
+          </w:p>
+        </w:tc>
+        <w:tc>
+          <w:tcPr>
+            <w:tcW w:w="0" w:type="auto"/>
+          </w:tcPr>
+          <w:p>
+            <w:pPr>
+              <w:pStyle w:val="NoSpacing"/>
+            </w:pPr>
+            <w:r>
+              <w:t>CI</w:t>
+            </w:r>
+          </w:p>
+        </w:tc>
+        <w:tc>
+          <w:tcPr>
+            <w:tcW w:w="0" w:type="auto"/>
+          </w:tcPr>
+          <w:p>
+            <w:pPr>
+              <w:pStyle w:val="NoSpacing"/>
+            </w:pPr>
+            <w:proofErr w:type="spellStart"/>
+            <w:r>
+              <w:t>NodeName</w:t>
+            </w:r>
+            <w:proofErr w:type="spellEnd"/>
+          </w:p>
+        </w:tc>
+        <w:tc>
+          <w:tcPr>
+            <w:tcW w:w="0" w:type="auto"/>
+          </w:tcPr>
+          <w:p>
+            <w:pPr>
+              <w:pStyle w:val="NoSpacing"/>
+            </w:pPr>
+            <w:proofErr w:type="spellStart"/>
+            <w:r>
+              <w:t>NodeLevelName</w:t>
+            </w:r>
+            <w:proofErr w:type="spellEnd"/>
+          </w:p>
+        </w:tc>
+        <w:tc>
+          <w:tcPr>
+            <w:tcW w:w="0" w:type="auto"/>
+          </w:tcPr>
+          <w:p>
+            <w:pPr>
+              <w:pStyle w:val="NoSpacing"/>
+            </w:pPr>
+            <w:r>
+              <w:t>ID</w:t>
+            </w:r>
+          </w:p>
+        </w:tc>
+        <w:tc>
+          <w:tcPr>
+            <w:tcW w:w="0" w:type="auto"/>
+          </w:tcPr>
+          <w:p>
+            <w:pPr>
+              <w:pStyle w:val="NoSpacing"/>
+            </w:pPr>
+            <w:r>
+              <w:t>NOC</w:t>
+            </w:r>
+          </w:p>
+        </w:tc>
+        <w:tc>
+          <w:tcPr>
+            <w:tcW w:w="0" w:type="auto"/>
+          </w:tcPr>
+          <w:p>
+            <w:pPr>
+              <w:pStyle w:val="NoSpacing"/>
+            </w:pPr>
+            <w:proofErr w:type="spellStart"/>
+            <w:r>
+              <w:t>HasDataString</w:t>
+            </w:r>
+            <w:proofErr w:type="spellEnd"/>
+          </w:p>
+        </w:tc>
+      </w:tr>
+      <w:tr>
+        <w:tc>
+          <w:tcPr>
+            <w:tcW w:w="0" w:type="auto"/>
+            <w:gridSpan w:val="7"/>
+          </w:tcPr>
+          <w:p>
+            <w:pPr>
+              <w:pStyle w:val="NoSpacing"/>
+              <w:jc w:val="center"/>
+            </w:pPr>
+            <w:r>
+              <w:t>Column Number</w:t>
+            </w:r>
+          </w:p>
+        </w:tc>
+      </w:tr>
+      <w:tr>
+        <w:tc>
+          <w:tcPr>
+            <w:tcW w:w="0" w:type="auto"/>
+          </w:tcPr>
+          <w:p>
+            <w:pPr>
+              <w:pStyle w:val="NoSpacing"/>
+            </w:pPr>
+            <w:r>
+              <w:t>0</w:t>
+            </w:r>
+          </w:p>
+        </w:tc>
+        <w:tc>
+          <w:tcPr>
+            <w:tcW w:w="0" w:type="auto"/>
+          </w:tcPr>
+          <w:p>
+            <w:pPr>
+              <w:pStyle w:val="NoSpacing"/>
+            </w:pPr>
+            <w:r>
+              <w:t>1</w:t>
+            </w:r>
+          </w:p>
+        </w:tc>
+        <w:tc>
+          <w:tcPr>
+            <w:tcW w:w="0" w:type="auto"/>
+          </w:tcPr>
+          <w:p>
+            <w:pPr>
+              <w:pStyle w:val="NoSpacing"/>
+            </w:pPr>
+            <w:r>
+              <w:t>2</w:t>
+            </w:r>
+          </w:p>
+        </w:tc>
+        <w:tc>
+          <w:tcPr>
+            <w:tcW w:w="0" w:type="auto"/>
+          </w:tcPr>
+          <w:p>
+            <w:pPr>
+              <w:pStyle w:val="NoSpacing"/>
+            </w:pPr>
+            <w:r>
+              <w:t>3</w:t>
+            </w:r>
+          </w:p>
+        </w:tc>
+        <w:tc>
+          <w:tcPr>
+            <w:tcW w:w="0" w:type="auto"/>
+          </w:tcPr>
+          <w:p>
+            <w:pPr>
+              <w:pStyle w:val="NoSpacing"/>
+            </w:pPr>
+            <w:r>
+              <w:t>4</w:t>
+            </w:r>
+          </w:p>
+        </w:tc>
+        <w:tc>
+          <w:tcPr>
+            <w:tcW w:w="0" w:type="auto"/>
+          </w:tcPr>
+          <w:p>
+            <w:pPr>
+              <w:pStyle w:val="NoSpacing"/>
+            </w:pPr>
+            <w:r>
+              <w:t>5</w:t>
+            </w:r>
+          </w:p>
+        </w:tc>
+        <w:tc>
+          <w:tcPr>
+            <w:tcW w:w="0" w:type="auto"/>
+          </w:tcPr>
+          <w:p>
+            <w:pPr>
+              <w:pStyle w:val="NoSpacing"/>
+            </w:pPr>
+          </w:p>
+        </w:tc>
+      </w:tr>
+      <w:tr>
+        <w:tc>
+          <w:tcPr>
+            <w:tcW w:w="0" w:type="auto"/>
+            <w:gridSpan w:val="7"/>
+          </w:tcPr>
+          <w:p>
+            <w:pPr>
+              <w:pStyle w:val="NoSpacing"/>
+              <w:jc w:val="center"/>
+            </w:pPr>
+            <w:r>
+              <w:t xml:space="preserve">       </w:t>
+            </w:r>
+            <w:r>
+              <w:t>ɀ+ ɀs4ɀ*3ɀ13ɀ4ɀfalse</w:t>
+            </w:r>
+          </w:p>
+        </w:tc>
+      </w:tr>
+      <w:tr>
+        <w:tc>
+          <w:tcPr>
+            <w:tcW w:w="0" w:type="auto"/>
+          </w:tcPr>
+          <w:p>
+            <w:pPr>
+              <w:pStyle w:val="NoSpacing"/>
+            </w:pPr>
+            <w:r>
+              <w:t xml:space="preserve">       </w:t>
+            </w:r>
+          </w:p>
+        </w:tc>
+        <w:tc>
+          <w:tcPr>
+            <w:tcW w:w="0" w:type="auto"/>
+          </w:tcPr>
+          <w:p>
+            <w:pPr>
+              <w:pStyle w:val="NoSpacing"/>
+            </w:pPr>
+            <w:r>
+              <w:t xml:space="preserve">+ </w:t>
+            </w:r>
+          </w:p>
+        </w:tc>
+        <w:tc>
+          <w:tcPr>
+            <w:tcW w:w="0" w:type="auto"/>
+          </w:tcPr>
+          <w:p>
+            <w:pPr>
+              <w:pStyle w:val="NoSpacing"/>
+            </w:pPr>
+            <w:r>
+              <w:t>s4</w:t>
+            </w:r>
+          </w:p>
+        </w:tc>
+        <w:tc>
+          <w:tcPr>
+            <w:tcW w:w="0" w:type="auto"/>
+          </w:tcPr>
+          <w:p>
+            <w:pPr>
+              <w:pStyle w:val="NoSpacing"/>
+            </w:pPr>
+            <w:r>
+              <w:t>*3</w:t>
+            </w:r>
+          </w:p>
+        </w:tc>
+        <w:tc>
+          <w:tcPr>
+            <w:tcW w:w="0" w:type="auto"/>
+          </w:tcPr>
+          <w:p>
+            <w:pPr>
+              <w:pStyle w:val="NoSpacing"/>
+            </w:pPr>
+            <w:r>
+              <w:t>13</w:t>
+            </w:r>
+          </w:p>
+        </w:tc>
+        <w:tc>
+          <w:tcPr>
+            <w:tcW w:w="0" w:type="auto"/>
+          </w:tcPr>
+          <w:p>
+            <w:pPr>
+              <w:pStyle w:val="NoSpacing"/>
+            </w:pPr>
+            <w:r>
+              <w:t>4</w:t>
+            </w:r>
+          </w:p>
+        </w:tc>
+        <w:tc>
+          <w:tcPr>
+            <w:tcW w:w="0" w:type="auto"/>
+          </w:tcPr>
+          <w:p>
+            <w:pPr>
+              <w:pStyle w:val="NoSpacing"/>
+            </w:pPr>
+            <w:r>
+              <w:t>false</w:t>
+            </w:r>
+          </w:p>
+        </w:tc>
+      </w:tr>
+      <w:tr>
+        <w:tc>
+          <w:tcPr>
+            <w:tcW w:w="0" w:type="auto"/>
+            <w:gridSpan w:val="7"/>
+          </w:tcPr>
+          <w:p>
+            <w:pPr>
+              <w:pStyle w:val="NoSpacing"/>
+              <w:jc w:val="center"/>
+            </w:pPr>
+            <w:r>
+              <w:t>ɀ- ɀs4222ɀ*3111ɀ22ɀ0ɀfalse</w:t>
+            </w:r>
+          </w:p>
+        </w:tc>
+      </w:tr>
+      <w:tr>
+        <w:tc>
+          <w:tcPr>
+            <w:tcW w:w="0" w:type="auto"/>
+          </w:tcPr>
+          <w:p>
+            <w:pPr>
+              <w:pStyle w:val="NoSpacing"/>
+            </w:pPr>
+          </w:p>
+        </w:tc>
+        <w:tc>
+          <w:tcPr>
+            <w:tcW w:w="0" w:type="auto"/>
+          </w:tcPr>
+          <w:p>
+            <w:pPr>
+              <w:pStyle w:val="NoSpacing"/>
+            </w:pPr>
+            <w:r>
+              <w:t>-</w:t>
+            </w:r>
+          </w:p>
+        </w:tc>
+        <w:tc>
+          <w:tcPr>
+            <w:tcW w:w="0" w:type="auto"/>
+          </w:tcPr>
+          <w:p>
+            <w:pPr>
+              <w:pStyle w:val="NoSpacing"/>
+            </w:pPr>
+            <w:r>
+              <w:t>s4222</w:t>
+            </w:r>
+          </w:p>
+        </w:tc>
+        <w:tc>
+          <w:tcPr>
+            <w:tcW w:w="0" w:type="auto"/>
+          </w:tcPr>
+          <w:p>
+            <w:pPr>
+              <w:pStyle w:val="NoSpacing"/>
+            </w:pPr>
+            <w:r>
+              <w:t>*3111</w:t>
+            </w:r>
+          </w:p>
+        </w:tc>
+        <w:tc>
+          <w:tcPr>
+            <w:tcW w:w="0" w:type="auto"/>
+          </w:tcPr>
+          <w:p>
+            <w:pPr>
+              <w:pStyle w:val="NoSpacing"/>
+            </w:pPr>
+            <w:r>
+              <w:t>22</w:t>
+            </w:r>
+          </w:p>
+        </w:tc>
+        <w:tc>
+          <w:tcPr>
+            <w:tcW w:w="0" w:type="auto"/>
+          </w:tcPr>
+          <w:p>
+            <w:pPr>
+              <w:pStyle w:val="NoSpacing"/>
+            </w:pPr>
+            <w:r>
+              <w:t>0</w:t>
+            </w:r>
+          </w:p>
+        </w:tc>
+        <w:tc>
+          <w:tcPr>
+            <w:tcW w:w="0" w:type="auto"/>
+          </w:tcPr>
+          <w:p>
+            <w:pPr>
+              <w:pStyle w:val="NoSpacing"/>
+            </w:pPr>
+            <w:r>
+              <w:t>false</w:t>
+            </w:r>
+          </w:p>
+        </w:tc>
+      </w:tr>
+    </w:tbl>
+    <w:p>
+      <w:pPr>
+        <w:pStyle w:val="NoSpacing"/>
+        <w:ind w:left="576"/>
+      </w:pPr>
+    </w:p>
+    <w:p>
+      <w:pPr>
+        <w:pStyle w:val="NoSpacing"/>
+        <w:ind w:left="576"/>
+      </w:pPr>
     </w:p>
     <w:p>
       <w:pPr>
@@ -1336,7 +2754,37 @@
         <w:ind w:left="288"/>
       </w:pPr>
       <w:r>
-        <w:t>Structure:</w:t>
+        <w:t xml:space="preserve">Structure: </w:t>
+      </w:r>
+    </w:p>
+    <w:p>
+      <w:pPr>
+        <w:pStyle w:val="NoSpacing"/>
+        <w:ind w:left="576"/>
+      </w:pPr>
+      <w:r>
+        <w:lastRenderedPageBreak/>
+        <w:t xml:space="preserve">item 0 = </w:t>
+      </w:r>
+      <w:proofErr w:type="spellStart"/>
+      <w:r>
+        <w:t>LeadingChars</w:t>
+      </w:r>
+      <w:proofErr w:type="spellEnd"/>
+      <w:r>
+        <w:t>: {3 blank chars for each indentation level}</w:t>
+      </w:r>
+      <w:r>
+        <w:t xml:space="preserve"> the Root level has no leading characters</w:t>
+      </w:r>
+    </w:p>
+    <w:p>
+      <w:pPr>
+        <w:pStyle w:val="NoSpacing"/>
+        <w:ind w:left="576"/>
+      </w:pPr>
+      <w:r>
+        <w:t>item 1 = CI:  Children Indicator: "+ " or "- " to indicate children or not</w:t>
       </w:r>
       <w:r>
         <w:t xml:space="preserve"> </w:t>
@@ -1348,24 +2796,58 @@
         <w:ind w:left="576"/>
       </w:pPr>
       <w:r>
-        <w:t xml:space="preserve">item 0 = </w:t>
-      </w:r>
-      <w:proofErr w:type="spellStart"/>
-      <w:r>
-        <w:t>LeadingChars</w:t>
-      </w:r>
-      <w:proofErr w:type="spellEnd"/>
-      <w:r>
-        <w:t>: {</w:t>
+        <w:t xml:space="preserve">item 2 = Node Name: This is the </w:t>
+      </w:r>
+      <w:proofErr w:type="gramStart"/>
+      <w:r>
+        <w:t>name  you</w:t>
+      </w:r>
+      <w:proofErr w:type="gramEnd"/>
+      <w:r>
+        <w:t xml:space="preserve"> assigned to the node</w:t>
+      </w:r>
+    </w:p>
+    <w:p>
+      <w:pPr>
+        <w:pStyle w:val="NoSpacing"/>
+        <w:ind w:left="576"/>
+      </w:pPr>
+      <w:r>
+        <w:t xml:space="preserve">item </w:t>
       </w:r>
       <w:r>
         <w:t>3</w:t>
       </w:r>
       <w:r>
-        <w:t xml:space="preserve"> blank chars for each indentation level}</w:t>
-      </w:r>
-      <w:r>
-        <w:t xml:space="preserve"> the Root level has no leading characters</w:t>
+        <w:t xml:space="preserve"> = </w:t>
+      </w:r>
+      <w:proofErr w:type="spellStart"/>
+      <w:r>
+        <w:t>NodeLevelName</w:t>
+      </w:r>
+      <w:proofErr w:type="spellEnd"/>
+      <w:r>
+        <w:t xml:space="preserve">: </w:t>
+      </w:r>
+      <w:r>
+        <w:t xml:space="preserve">Created by concatenating the Parent’s </w:t>
+      </w:r>
+      <w:proofErr w:type="spellStart"/>
+      <w:r>
+        <w:t>NodeLevelName</w:t>
+      </w:r>
+      <w:proofErr w:type="spellEnd"/>
+      <w:r>
+        <w:t xml:space="preserve"> with the current item Child position, with the 1</w:t>
+      </w:r>
+      <w:r>
+        <w:rPr>
+          <w:vertAlign w:val="superscript"/>
+        </w:rPr>
+        <w:t>st</w:t>
+      </w:r>
+      <w:r>
+        <w:t xml:space="preserve"> being number 0</w:t>
       </w:r>
     </w:p>
     <w:p>
@@ -1374,7 +2856,21 @@
         <w:ind w:left="576"/>
       </w:pPr>
       <w:r>
-        <w:t>item 1 = CI:  Children Indicator: "+ " or "- " to indicate children or not</w:t>
+        <w:t xml:space="preserve">item </w:t>
+      </w:r>
+      <w:r>
+        <w:t>4</w:t>
+      </w:r>
+      <w:r>
+        <w:t xml:space="preserve"> = ID: This is an integer indication the ID of the Node which will be used in ?????, it is </w:t>
+      </w:r>
+      <w:proofErr w:type="spellStart"/>
+      <w:r>
+        <w:t>preceeded</w:t>
+      </w:r>
+      <w:proofErr w:type="spellEnd"/>
+      <w:r>
+        <w:t xml:space="preserve"> by a '*' because the</w:t>
       </w:r>
     </w:p>
     <w:p>
@@ -1383,23 +2879,10 @@
         <w:ind w:left="576"/>
       </w:pPr>
       <w:r>
-        <w:t xml:space="preserve">item 3 = </w:t>
-      </w:r>
-      <w:proofErr w:type="spellStart"/>
-      <w:r>
-        <w:t>NodeLevelName</w:t>
-      </w:r>
-      <w:proofErr w:type="spellEnd"/>
-      <w:r>
-        <w:t xml:space="preserve">: This is the </w:t>
-      </w:r>
-      <w:proofErr w:type="gramStart"/>
-      <w:r>
-        <w:t>name  you</w:t>
-      </w:r>
-      <w:proofErr w:type="gramEnd"/>
-      <w:r>
-        <w:t xml:space="preserve"> assigned to the node</w:t>
+        <w:t xml:space="preserve">     </w:t>
+      </w:r>
+      <w:r>
+        <w:t xml:space="preserve"> first entered node is node 1 an * without and int indicates no id</w:t>
       </w:r>
     </w:p>
     <w:p>
@@ -1408,15 +2891,13 @@
         <w:ind w:left="576"/>
       </w:pPr>
       <w:r>
-        <w:t xml:space="preserve">item 4 = ID: This is an integer indication the ID of the Node which will be used in ?????, it is </w:t>
-      </w:r>
-      <w:proofErr w:type="spellStart"/>
-      <w:r>
-        <w:t>preceeded</w:t>
-      </w:r>
-      <w:proofErr w:type="spellEnd"/>
-      <w:r>
-        <w:t xml:space="preserve"> by a '*' because the</w:t>
+        <w:t xml:space="preserve">item </w:t>
+      </w:r>
+      <w:r>
+        <w:t>5</w:t>
+      </w:r>
+      <w:r>
+        <w:t xml:space="preserve"> = (int)NOC: An Integer indicating the number of children</w:t>
       </w:r>
     </w:p>
     <w:p>
@@ -1425,29 +2906,13 @@
         <w:ind w:left="576"/>
       </w:pPr>
       <w:r>
-        <w:lastRenderedPageBreak/>
-        <w:t xml:space="preserve">     </w:t>
-      </w:r>
-      <w:r>
-        <w:t xml:space="preserve"> first entered node is node 1 an * without and int indicates no id</w:t>
-      </w:r>
-    </w:p>
-    <w:p>
-      <w:pPr>
-        <w:pStyle w:val="NoSpacing"/>
-        <w:ind w:left="576"/>
-      </w:pPr>
-      <w:r>
-        <w:t>item 5 = (int)NOC: An Integer indicating the number of children</w:t>
-      </w:r>
-    </w:p>
-    <w:p>
-      <w:pPr>
-        <w:pStyle w:val="NoSpacing"/>
-        <w:ind w:left="576"/>
-      </w:pPr>
-      <w:r>
-        <w:t>item 6 = (bool)</w:t>
+        <w:t xml:space="preserve">item </w:t>
+      </w:r>
+      <w:r>
+        <w:t>6</w:t>
+      </w:r>
+      <w:r>
+        <w:t>= (bool)</w:t>
       </w:r>
       <w:proofErr w:type="spellStart"/>
       <w:r>
@@ -1471,6 +2936,751 @@
       <w:r>
         <w:tab/>
         <w:t>!!!NOT USED!!!</w:t>
+      </w:r>
+    </w:p>
+    <w:p>
+      <w:pPr>
+        <w:pStyle w:val="NoSpacing"/>
+        <w:ind w:left="576" w:firstLine="288"/>
+      </w:pPr>
+    </w:p>
+    <w:p>
+      <w:pPr>
+        <w:pStyle w:val="NoSpacing"/>
+      </w:pPr>
+      <w:r>
+        <w:t>- - - - - - - -</w:t>
+      </w:r>
+    </w:p>
+    <w:p>
+      <w:pPr>
+        <w:pStyle w:val="NoSpacing"/>
+      </w:pPr>
+    </w:p>
+    <w:p>
+      <w:pPr>
+        <w:pStyle w:val="NoSpacing"/>
+      </w:pPr>
+      <w:bookmarkStart w:id="6" w:name="KeyWordsDictionary"/>
+      <w:r>
+        <w:t>KeyWordsDictionary</w:t>
+      </w:r>
+      <w:bookmarkEnd w:id="6"/>
+      <w:r>
+        <w:t>.txt</w:t>
+      </w:r>
+    </w:p>
+    <w:p>
+      <w:pPr>
+        <w:pStyle w:val="NoSpacing"/>
+      </w:pPr>
+    </w:p>
+    <w:p>
+      <w:pPr>
+        <w:pStyle w:val="NoSpacing"/>
+        <w:ind w:left="576" w:firstLine="288"/>
+      </w:pPr>
+    </w:p>
+    <w:p>
+      <w:pPr>
+        <w:pStyle w:val="NoSpacing"/>
+      </w:pPr>
+      <w:r>
+        <w:t>- - - - - - - -</w:t>
+      </w:r>
+    </w:p>
+    <w:p>
+      <w:pPr>
+        <w:pStyle w:val="NoSpacing"/>
+      </w:pPr>
+      <w:bookmarkStart w:id="7" w:name="ListOfKeyWords"/>
+      <w:r>
+        <w:t>ListOfKeyWords</w:t>
+      </w:r>
+      <w:bookmarkEnd w:id="7"/>
+      <w:r>
+        <w:t>.txt</w:t>
+      </w:r>
+    </w:p>
+    <w:p>
+      <w:pPr>
+        <w:pStyle w:val="NoSpacing"/>
+      </w:pPr>
+    </w:p>
+    <w:p>
+      <w:pPr>
+        <w:pStyle w:val="NoSpacing"/>
+        <w:ind w:left="576" w:firstLine="288"/>
+      </w:pPr>
+    </w:p>
+    <w:p>
+      <w:pPr>
+        <w:pStyle w:val="NoSpacing"/>
+      </w:pPr>
+      <w:r>
+        <w:t>- - - - - - - -</w:t>
+      </w:r>
+    </w:p>
+    <w:p>
+      <w:pPr>
+        <w:pStyle w:val="NoSpacing"/>
+      </w:pPr>
+    </w:p>
+    <w:p>
+      <w:pPr>
+        <w:pStyle w:val="NoSpacing"/>
+      </w:pPr>
+      <w:bookmarkStart w:id="8" w:name="NoteReferenceFiles"/>
+      <w:proofErr w:type="spellStart"/>
+      <w:r>
+        <w:t>NoteReferenceFiles</w:t>
+      </w:r>
+      <w:proofErr w:type="spellEnd"/>
+    </w:p>
+    <w:p>
+      <w:pPr>
+        <w:pStyle w:val="NoSpacing"/>
+        <w:ind w:left="288"/>
+      </w:pPr>
+      <w:r>
+        <w:tab/>
+        <w:t>Delimiter</w:t>
+      </w:r>
+      <w:r>
+        <w:t xml:space="preserve">s: </w:t>
+      </w:r>
+      <w:r>
+        <w:t xml:space="preserve">= </w:t>
+      </w:r>
+      <w:r>
+        <w:t>1</w:t>
+      </w:r>
+      <w:r>
+        <w:rPr>
+          <w:vertAlign w:val="superscript"/>
+        </w:rPr>
+        <w:t>st</w:t>
+      </w:r>
+      <w:r>
+        <w:tab/>
+      </w:r>
+      <w:r>
+        <w:t xml:space="preserve"> ^</w:t>
+      </w:r>
+    </w:p>
+    <w:p>
+      <w:pPr>
+        <w:pStyle w:val="NoSpacing"/>
+        <w:ind w:left="1728"/>
+      </w:pPr>
+      <w:r>
+        <w:t xml:space="preserve">= </w:t>
+      </w:r>
+      <w:r>
+        <w:t>2</w:t>
+      </w:r>
+      <w:proofErr w:type="gramStart"/>
+      <w:r>
+        <w:rPr>
+          <w:vertAlign w:val="superscript"/>
+        </w:rPr>
+        <w:t>nd</w:t>
+      </w:r>
+      <w:r>
+        <w:t xml:space="preserve"> </w:t>
+      </w:r>
+      <w:r>
+        <w:t>;</w:t>
+      </w:r>
+      <w:proofErr w:type="gramEnd"/>
+    </w:p>
+    <w:p>
+      <w:pPr>
+        <w:pStyle w:val="NoSpacing"/>
+        <w:ind w:left="576"/>
+      </w:pPr>
+      <w:r>
+        <w:t>Non-</w:t>
+      </w:r>
+      <w:proofErr w:type="spellStart"/>
+      <w:r>
+        <w:t>KeyWord</w:t>
+      </w:r>
+      <w:proofErr w:type="spellEnd"/>
+      <w:r>
+        <w:t xml:space="preserve"> indicator = #</w:t>
+      </w:r>
+    </w:p>
+    <w:p>
+      <w:pPr>
+        <w:pStyle w:val="NoSpacing"/>
+        <w:ind w:left="288"/>
+      </w:pPr>
+      <w:r>
+        <w:t>Example file</w:t>
+      </w:r>
+    </w:p>
+    <w:p>
+      <w:pPr>
+        <w:autoSpaceDE w:val="0"/>
+        <w:autoSpaceDN w:val="0"/>
+        <w:adjustRightInd w:val="0"/>
+        <w:spacing w:after="0" w:line="240" w:lineRule="auto"/>
+        <w:rPr>
+          <w:rFonts w:ascii="Lucida Console" w:hAnsi="Lucida Console" w:cs="Lucida Console"/>
+          <w:sz w:val="20"/>
+          <w:szCs w:val="20"/>
+        </w:rPr>
+      </w:pPr>
+      <w:r>
+        <w:rPr>
+          <w:rFonts w:ascii="Lucida Console" w:hAnsi="Lucida Console" w:cs="Lucida Console"/>
+          <w:color w:val="00B050"/>
+          <w:sz w:val="20"/>
+          <w:szCs w:val="20"/>
+        </w:rPr>
+        <w:t xml:space="preserve">Notes on Ehrman Chapter 24 </w:t>
+      </w:r>
+      <w:r>
+        <w:rPr>
+          <w:rFonts w:ascii="Lucida Console" w:hAnsi="Lucida Console" w:cs="Lucida Console"/>
+          <w:sz w:val="20"/>
+          <w:szCs w:val="20"/>
+        </w:rPr>
+        <w:t xml:space="preserve">^C:\Users\Owner\OneDrive\Documents\Learning\Religion\Christianity\Writings\New Testament\Bart Ehrman - The New Testament Notes and Questions\Chapter 24 Christians and Jews - Hebrews, Barnabas, and Later Anti-Jewish Literature.docx^C24_S01^Anti-Semitism;#Early issues dividing Christians and Jews;#Justification Christianity Not </w:t>
+      </w:r>
+      <w:proofErr w:type="spellStart"/>
+      <w:r>
+        <w:rPr>
+          <w:rFonts w:ascii="Lucida Console" w:hAnsi="Lucida Console" w:cs="Lucida Console"/>
+          <w:sz w:val="20"/>
+          <w:szCs w:val="20"/>
+        </w:rPr>
+        <w:t>Jewish;Apocalypticism</w:t>
+      </w:r>
+      <w:proofErr w:type="spellEnd"/>
+      <w:r>
+        <w:rPr>
+          <w:rFonts w:ascii="Lucida Console" w:hAnsi="Lucida Console" w:cs="Lucida Console"/>
+          <w:sz w:val="20"/>
+          <w:szCs w:val="20"/>
+        </w:rPr>
+        <w:t xml:space="preserve">;#Delay As The Cause Of </w:t>
+      </w:r>
+      <w:proofErr w:type="spellStart"/>
+      <w:r>
+        <w:rPr>
+          <w:rFonts w:ascii="Lucida Console" w:hAnsi="Lucida Console" w:cs="Lucida Console"/>
+          <w:sz w:val="20"/>
+          <w:szCs w:val="20"/>
+        </w:rPr>
+        <w:t>Apostacy;Apostacy</w:t>
+      </w:r>
+      <w:proofErr w:type="spellEnd"/>
+      <w:r>
+        <w:rPr>
+          <w:rFonts w:ascii="Lucida Console" w:hAnsi="Lucida Console" w:cs="Lucida Console"/>
+          <w:sz w:val="20"/>
+          <w:szCs w:val="20"/>
+        </w:rPr>
+        <w:t xml:space="preserve">;#No Escape From Judgement in </w:t>
+      </w:r>
+      <w:proofErr w:type="spellStart"/>
+      <w:r>
+        <w:rPr>
+          <w:rFonts w:ascii="Lucida Console" w:hAnsi="Lucida Console" w:cs="Lucida Console"/>
+          <w:sz w:val="20"/>
+          <w:szCs w:val="20"/>
+        </w:rPr>
+        <w:t>Hebrews;Canon</w:t>
+      </w:r>
+      <w:proofErr w:type="spellEnd"/>
+      <w:r>
+        <w:rPr>
+          <w:rFonts w:ascii="Lucida Console" w:hAnsi="Lucida Console" w:cs="Lucida Console"/>
+          <w:sz w:val="20"/>
+          <w:szCs w:val="20"/>
+        </w:rPr>
+        <w:t xml:space="preserve">;#Epistle of Barnabas included in that of Clement of </w:t>
+      </w:r>
+      <w:proofErr w:type="spellStart"/>
+      <w:r>
+        <w:rPr>
+          <w:rFonts w:ascii="Lucida Console" w:hAnsi="Lucida Console" w:cs="Lucida Console"/>
+          <w:sz w:val="20"/>
+          <w:szCs w:val="20"/>
+        </w:rPr>
+        <w:t>Alexandria;Catholic</w:t>
+      </w:r>
+      <w:proofErr w:type="spellEnd"/>
+      <w:r>
+        <w:rPr>
+          <w:rFonts w:ascii="Lucida Console" w:hAnsi="Lucida Console" w:cs="Lucida Console"/>
+          <w:sz w:val="20"/>
+          <w:szCs w:val="20"/>
+        </w:rPr>
+        <w:t xml:space="preserve"> </w:t>
+      </w:r>
+      <w:proofErr w:type="spellStart"/>
+      <w:r>
+        <w:rPr>
+          <w:rFonts w:ascii="Lucida Console" w:hAnsi="Lucida Console" w:cs="Lucida Console"/>
+          <w:sz w:val="20"/>
+          <w:szCs w:val="20"/>
+        </w:rPr>
+        <w:t>Epistles;Christology</w:t>
+      </w:r>
+      <w:proofErr w:type="spellEnd"/>
+      <w:r>
+        <w:rPr>
+          <w:rFonts w:ascii="Lucida Console" w:hAnsi="Lucida Console" w:cs="Lucida Console"/>
+          <w:sz w:val="20"/>
+          <w:szCs w:val="20"/>
+        </w:rPr>
+        <w:t xml:space="preserve">;#Humanity versus Divinity of </w:t>
+      </w:r>
+      <w:proofErr w:type="spellStart"/>
+      <w:r>
+        <w:rPr>
+          <w:rFonts w:ascii="Lucida Console" w:hAnsi="Lucida Console" w:cs="Lucida Console"/>
+          <w:sz w:val="20"/>
+          <w:szCs w:val="20"/>
+        </w:rPr>
+        <w:t>Christ;Barnabas</w:t>
+      </w:r>
+      <w:proofErr w:type="spellEnd"/>
+      <w:r>
+        <w:rPr>
+          <w:rFonts w:ascii="Lucida Console" w:hAnsi="Lucida Console" w:cs="Lucida Console"/>
+          <w:sz w:val="20"/>
+          <w:szCs w:val="20"/>
+        </w:rPr>
+        <w:t xml:space="preserve">, Book;#Canonical Status;#When Was It Written;#Where Was It </w:t>
+      </w:r>
+      <w:proofErr w:type="spellStart"/>
+      <w:r>
+        <w:rPr>
+          <w:rFonts w:ascii="Lucida Console" w:hAnsi="Lucida Console" w:cs="Lucida Console"/>
+          <w:sz w:val="20"/>
+          <w:szCs w:val="20"/>
+        </w:rPr>
+        <w:t>Written;Ethos</w:t>
+      </w:r>
+      <w:proofErr w:type="spellEnd"/>
+      <w:r>
+        <w:rPr>
+          <w:rFonts w:ascii="Lucida Console" w:hAnsi="Lucida Console" w:cs="Lucida Console"/>
+          <w:sz w:val="20"/>
+          <w:szCs w:val="20"/>
+        </w:rPr>
+        <w:t xml:space="preserve">;#Conflicts With Non-Christian </w:t>
+      </w:r>
+      <w:proofErr w:type="spellStart"/>
+      <w:r>
+        <w:rPr>
+          <w:rFonts w:ascii="Lucida Console" w:hAnsi="Lucida Console" w:cs="Lucida Console"/>
+          <w:sz w:val="20"/>
+          <w:szCs w:val="20"/>
+        </w:rPr>
+        <w:t>Jews;Exegesis</w:t>
+      </w:r>
+      <w:proofErr w:type="spellEnd"/>
+      <w:r>
+        <w:rPr>
+          <w:rFonts w:ascii="Lucida Console" w:hAnsi="Lucida Console" w:cs="Lucida Console"/>
+          <w:sz w:val="20"/>
+          <w:szCs w:val="20"/>
+        </w:rPr>
+        <w:t xml:space="preserve">;#Allegorical Interpretation In The Epistle Of Barnabas;#Epistle Of Barnabas Exegeses Of The Hebrew </w:t>
+      </w:r>
+      <w:proofErr w:type="spellStart"/>
+      <w:r>
+        <w:rPr>
+          <w:rFonts w:ascii="Lucida Console" w:hAnsi="Lucida Console" w:cs="Lucida Console"/>
+          <w:sz w:val="20"/>
+          <w:szCs w:val="20"/>
+        </w:rPr>
+        <w:t>Bible;Hebrew</w:t>
+      </w:r>
+      <w:proofErr w:type="spellEnd"/>
+      <w:r>
+        <w:rPr>
+          <w:rFonts w:ascii="Lucida Console" w:hAnsi="Lucida Console" w:cs="Lucida Console"/>
+          <w:sz w:val="20"/>
+          <w:szCs w:val="20"/>
+        </w:rPr>
+        <w:t xml:space="preserve"> Bible;#Christ Superior To The Law;#Consequences Of Disobeying </w:t>
+      </w:r>
+      <w:proofErr w:type="spellStart"/>
+      <w:r>
+        <w:rPr>
+          <w:rFonts w:ascii="Lucida Console" w:hAnsi="Lucida Console" w:cs="Lucida Console"/>
+          <w:sz w:val="20"/>
+          <w:szCs w:val="20"/>
+        </w:rPr>
+        <w:t>God;Hebrews</w:t>
+      </w:r>
+      <w:proofErr w:type="spellEnd"/>
+      <w:r>
+        <w:rPr>
+          <w:rFonts w:ascii="Lucida Console" w:hAnsi="Lucida Console" w:cs="Lucida Console"/>
+          <w:sz w:val="20"/>
+          <w:szCs w:val="20"/>
+        </w:rPr>
+        <w:t xml:space="preserve">, Book;#Epistle to the Hebrews;#Overarching </w:t>
+      </w:r>
+      <w:proofErr w:type="spellStart"/>
+      <w:r>
+        <w:rPr>
+          <w:rFonts w:ascii="Lucida Console" w:hAnsi="Lucida Console" w:cs="Lucida Console"/>
+          <w:sz w:val="20"/>
+          <w:szCs w:val="20"/>
+        </w:rPr>
+        <w:t>Theme;Platonism</w:t>
+      </w:r>
+      <w:proofErr w:type="spellEnd"/>
+      <w:r>
+        <w:rPr>
+          <w:rFonts w:ascii="Lucida Console" w:hAnsi="Lucida Console" w:cs="Lucida Console"/>
+          <w:sz w:val="20"/>
+          <w:szCs w:val="20"/>
+        </w:rPr>
+        <w:t xml:space="preserve">;#The Law Is A Shadow Of </w:t>
+      </w:r>
+      <w:proofErr w:type="spellStart"/>
+      <w:r>
+        <w:rPr>
+          <w:rFonts w:ascii="Lucida Console" w:hAnsi="Lucida Console" w:cs="Lucida Console"/>
+          <w:sz w:val="20"/>
+          <w:szCs w:val="20"/>
+        </w:rPr>
+        <w:t>Reality;Sociology</w:t>
+      </w:r>
+      <w:proofErr w:type="spellEnd"/>
+      <w:r>
+        <w:rPr>
+          <w:rFonts w:ascii="Lucida Console" w:hAnsi="Lucida Console" w:cs="Lucida Console"/>
+          <w:sz w:val="20"/>
+          <w:szCs w:val="20"/>
+        </w:rPr>
+        <w:t>;#Self-definition of Christians;#</w:t>
+      </w:r>
+      <w:proofErr w:type="spellStart"/>
+      <w:r>
+        <w:rPr>
+          <w:rFonts w:ascii="Lucida Console" w:hAnsi="Lucida Console" w:cs="Lucida Console"/>
+          <w:sz w:val="20"/>
+          <w:szCs w:val="20"/>
+        </w:rPr>
+        <w:t>GroupBoundries</w:t>
+      </w:r>
+      <w:proofErr w:type="spellEnd"/>
+      <w:r>
+        <w:rPr>
+          <w:rFonts w:ascii="Lucida Console" w:hAnsi="Lucida Console" w:cs="Lucida Console"/>
+          <w:sz w:val="20"/>
+          <w:szCs w:val="20"/>
+        </w:rPr>
+        <w:t xml:space="preserve"> of Christians;#Boundaries Dividing Christians And Pagans;</w:t>
+      </w:r>
+    </w:p>
+    <w:p>
+      <w:pPr>
+        <w:pStyle w:val="NoSpacing"/>
+        <w:ind w:left="576"/>
+      </w:pPr>
+      <w:r>
+        <w:t>Items:</w:t>
+      </w:r>
+    </w:p>
+    <w:p>
+      <w:pPr>
+        <w:pStyle w:val="NoSpacing"/>
+        <w:ind w:left="864"/>
+      </w:pPr>
+      <w:r>
+        <w:t>0</w:t>
+      </w:r>
+      <w:r>
+        <w:tab/>
+        <w:t>=</w:t>
+      </w:r>
+      <w:r>
+        <w:tab/>
+      </w:r>
+      <w:proofErr w:type="spellStart"/>
+      <w:r>
+        <w:rPr>
+          <w:color w:val="00B050"/>
+        </w:rPr>
+        <w:t>Note</w:t>
+      </w:r>
+      <w:r>
+        <w:rPr>
+          <w:color w:val="00B050"/>
+        </w:rPr>
+        <w:t>Name</w:t>
+      </w:r>
+      <w:proofErr w:type="spellEnd"/>
+    </w:p>
+    <w:p>
+      <w:pPr>
+        <w:pStyle w:val="NoSpacing"/>
+        <w:ind w:left="864"/>
+      </w:pPr>
+      <w:r>
+        <w:t>1</w:t>
+      </w:r>
+      <w:r>
+        <w:tab/>
+        <w:t>=</w:t>
+      </w:r>
+      <w:r>
+        <w:tab/>
+        <w:t>URL to referenced file</w:t>
+      </w:r>
+    </w:p>
+    <w:p>
+      <w:pPr>
+        <w:pStyle w:val="NoSpacing"/>
+        <w:ind w:left="864"/>
+      </w:pPr>
+      <w:r>
+        <w:t>2</w:t>
+      </w:r>
+      <w:r>
+        <w:tab/>
+        <w:t>=</w:t>
+      </w:r>
+      <w:r>
+        <w:tab/>
+      </w:r>
+      <w:r>
+        <w:t>Bookmark within the file</w:t>
+      </w:r>
+    </w:p>
+    <w:p>
+      <w:pPr>
+        <w:pStyle w:val="NoSpacing"/>
+        <w:ind w:left="864"/>
+      </w:pPr>
+      <w:r>
+        <w:t>3</w:t>
+      </w:r>
+      <w:r>
+        <w:tab/>
+        <w:t>=</w:t>
+      </w:r>
+      <w:r>
+        <w:tab/>
+      </w:r>
+      <w:proofErr w:type="spellStart"/>
+      <w:r>
+        <w:t>KeyWords</w:t>
+      </w:r>
+      <w:proofErr w:type="spellEnd"/>
+      <w:r>
+        <w:t xml:space="preserve"> and Non-</w:t>
+      </w:r>
+      <w:proofErr w:type="spellStart"/>
+      <w:r>
+        <w:t>KeyWord</w:t>
+      </w:r>
+      <w:proofErr w:type="spellEnd"/>
+      <w:r>
+        <w:t xml:space="preserve"> </w:t>
+      </w:r>
+      <w:r>
+        <w:t>examples</w:t>
+      </w:r>
+    </w:p>
+    <w:p>
+      <w:pPr>
+        <w:pStyle w:val="NoSpacing"/>
+        <w:ind w:left="864"/>
+        <w:rPr>
+          <w:b/>
+          <w:bCs/>
+          <w:color w:val="FF0000"/>
+        </w:rPr>
+      </w:pPr>
+      <w:r>
+        <w:rPr>
+          <w:b/>
+          <w:bCs/>
+          <w:color w:val="FF0000"/>
+        </w:rPr>
+        <w:t xml:space="preserve">Note: As of 2021 11 </w:t>
+      </w:r>
+      <w:r>
+        <w:rPr>
+          <w:b/>
+          <w:bCs/>
+          <w:color w:val="FF0000"/>
+        </w:rPr>
+        <w:t xml:space="preserve">18 I have grouped all </w:t>
+      </w:r>
+      <w:proofErr w:type="gramStart"/>
+      <w:r>
+        <w:rPr>
+          <w:b/>
+          <w:bCs/>
+          <w:color w:val="FF0000"/>
+        </w:rPr>
+        <w:t>Non-</w:t>
+      </w:r>
+      <w:proofErr w:type="spellStart"/>
+      <w:r>
+        <w:rPr>
+          <w:b/>
+          <w:bCs/>
+          <w:color w:val="FF0000"/>
+        </w:rPr>
+        <w:t>KeyWord</w:t>
+      </w:r>
+      <w:proofErr w:type="spellEnd"/>
+      <w:proofErr w:type="gramEnd"/>
+      <w:r>
+        <w:rPr>
+          <w:b/>
+          <w:bCs/>
+          <w:color w:val="FF0000"/>
+        </w:rPr>
+        <w:t xml:space="preserve"> examples</w:t>
+      </w:r>
+      <w:r>
+        <w:rPr>
+          <w:b/>
+          <w:bCs/>
+          <w:color w:val="FF0000"/>
+        </w:rPr>
+        <w:t xml:space="preserve"> behind the key word they are related to and have changed to </w:t>
+      </w:r>
+      <w:proofErr w:type="spellStart"/>
+      <w:r>
+        <w:rPr>
+          <w:b/>
+          <w:bCs/>
+          <w:color w:val="FF0000"/>
+        </w:rPr>
+        <w:t>BookMark</w:t>
+      </w:r>
+      <w:proofErr w:type="spellEnd"/>
+      <w:r>
+        <w:rPr>
+          <w:b/>
+          <w:bCs/>
+          <w:color w:val="FF0000"/>
+        </w:rPr>
+        <w:t xml:space="preserve"> </w:t>
+      </w:r>
+      <w:r>
+        <w:rPr>
+          <w:b/>
+          <w:bCs/>
+          <w:color w:val="FF0000"/>
+        </w:rPr>
+        <w:t xml:space="preserve">of Note files to KWL which is a table of Key words and the hyperlinks to the </w:t>
+      </w:r>
+      <w:r>
+        <w:rPr>
+          <w:b/>
+          <w:bCs/>
+          <w:color w:val="FF0000"/>
+        </w:rPr>
+        <w:t>Non-</w:t>
+      </w:r>
+      <w:proofErr w:type="spellStart"/>
+      <w:r>
+        <w:rPr>
+          <w:b/>
+          <w:bCs/>
+          <w:color w:val="FF0000"/>
+        </w:rPr>
+        <w:t>KeyWord</w:t>
+      </w:r>
+      <w:proofErr w:type="spellEnd"/>
+      <w:r>
+        <w:rPr>
+          <w:b/>
+          <w:bCs/>
+          <w:color w:val="FF0000"/>
+        </w:rPr>
+        <w:t xml:space="preserve"> examples</w:t>
+      </w:r>
+    </w:p>
+    <w:p>
+      <w:pPr>
+        <w:pStyle w:val="NoSpacing"/>
+      </w:pPr>
+    </w:p>
+    <w:bookmarkEnd w:id="8"/>
+    <w:p>
+      <w:pPr>
+        <w:pStyle w:val="NoSpacing"/>
+      </w:pPr>
+    </w:p>
+    <w:p>
+      <w:pPr>
+        <w:pStyle w:val="NoSpacing"/>
+        <w:ind w:left="576" w:firstLine="288"/>
+      </w:pPr>
+    </w:p>
+    <w:p>
+      <w:pPr>
+        <w:pStyle w:val="NoSpacing"/>
+      </w:pPr>
+      <w:r>
+        <w:lastRenderedPageBreak/>
+        <w:t>- - - - - - - -</w:t>
+      </w:r>
+    </w:p>
+    <w:p>
+      <w:pPr>
+        <w:pStyle w:val="NoSpacing"/>
+      </w:pPr>
+    </w:p>
+    <w:p>
+      <w:pPr>
+        <w:pStyle w:val="NoSpacing"/>
+      </w:pPr>
+    </w:p>
+    <w:p>
+      <w:pPr>
+        <w:pStyle w:val="NoSpacing"/>
+        <w:ind w:left="576" w:firstLine="288"/>
+      </w:pPr>
+    </w:p>
+    <w:p>
+      <w:pPr>
+        <w:pStyle w:val="NoSpacing"/>
+      </w:pPr>
+      <w:r>
+        <w:t>- - - - - - - -</w:t>
+      </w:r>
+    </w:p>
+    <w:p>
+      <w:pPr>
+        <w:pStyle w:val="NoSpacing"/>
+      </w:pPr>
+    </w:p>
+    <w:p>
+      <w:pPr>
+        <w:pStyle w:val="NoSpacing"/>
+      </w:pPr>
+    </w:p>
+    <w:p>
+      <w:pPr>
+        <w:pStyle w:val="NoSpacing"/>
+        <w:ind w:left="576" w:firstLine="288"/>
+      </w:pPr>
+    </w:p>
+    <w:p>
+      <w:pPr>
+        <w:pStyle w:val="NoSpacing"/>
+      </w:pPr>
+      <w:r>
+        <w:t>- - - - - - - -</w:t>
       </w:r>
     </w:p>
     <w:p>
@@ -2790,6 +5000,25 @@
       <w:u w:val="single"/>
     </w:rPr>
   </w:style>
+  <w:style w:type="table" w:styleId="TableGrid">
+    <w:name w:val="Table Grid"/>
+    <w:basedOn w:val="TableNormal"/>
+    <w:uiPriority w:val="39"/>
+    <w:rsid w:val="00673E9D"/>
+    <w:pPr>
+      <w:spacing w:after="0" w:line="240" w:lineRule="auto"/>
+    </w:pPr>
+    <w:tblPr>
+      <w:tblBorders>
+        <w:top w:val="single" w:sz="4" w:space="0" w:color="auto"/>
+        <w:left w:val="single" w:sz="4" w:space="0" w:color="auto"/>
+        <w:bottom w:val="single" w:sz="4" w:space="0" w:color="auto"/>
+        <w:right w:val="single" w:sz="4" w:space="0" w:color="auto"/>
+        <w:insideH w:val="single" w:sz="4" w:space="0" w:color="auto"/>
+        <w:insideV w:val="single" w:sz="4" w:space="0" w:color="auto"/>
+      </w:tblBorders>
+    </w:tblPr>
+  </w:style>
 </w:styles>
 </file>
 
@@ -3086,4 +5315,16 @@
     </a:ext>
   </a:extLst>
 </a:theme>
+</file>
+
+<file path=customXml/item1.xml><?xml version="1.0" encoding="utf-8"?>
+<b:Sources xmlns:b="http://schemas.openxmlformats.org/officeDocument/2006/bibliography" xmlns="http://schemas.openxmlformats.org/officeDocument/2006/bibliography" SelectedStyle="\APASixthEditionOfficeOnline.xsl" StyleName="APA" Version="6"/>
+</file>
+
+<file path=customXml/itemProps1.xml><?xml version="1.0" encoding="utf-8"?>
+<ds:datastoreItem xmlns:ds="http://schemas.openxmlformats.org/officeDocument/2006/customXml" ds:itemID="{B3D09688-DB0D-4506-BFAC-EA740B5E8399}">
+  <ds:schemaRefs>
+    <ds:schemaRef ds:uri="http://schemas.openxmlformats.org/officeDocument/2006/bibliography"/>
+  </ds:schemaRefs>
+</ds:datastoreItem>
 </file>
</xml_diff>